<commit_message>
Update script_issues in report
</commit_message>
<xml_diff>
--- a/Report S2019 frameworks defects2.docx
+++ b/Report S2019 frameworks defects2.docx
@@ -1027,27 +1027,19 @@
     <w:p>
       <w:pPr>
         <w:jc w:val="both"/>
-        <w:rPr>
-          <w:lang w:val="en-CA"/>
-        </w:rPr>
       </w:pPr>
       <w:r>
         <w:rPr>
           <w:b/>
-          <w:lang w:val="en-CA"/>
         </w:rPr>
         <w:t>Document 2:</w:t>
       </w:r>
       <w:r>
-        <w:rPr>
-          <w:lang w:val="en-CA"/>
-        </w:rPr>
         <w:t xml:space="preserve"> </w:t>
       </w:r>
       <w:r>
         <w:rPr>
           <w:b/>
-          <w:lang w:val="en-CA"/>
         </w:rPr>
         <w:t>Script_issues.py</w:t>
       </w:r>
@@ -1063,1851 +1055,13 @@
         <w:rPr>
           <w:lang w:val="en-CA"/>
         </w:rPr>
-        <w:t xml:space="preserve">If </w:t>
-      </w:r>
-      <w:r>
-        <w:rPr>
-          <w:lang w:val="en-CA"/>
-        </w:rPr>
-        <w:t>main</w:t>
-      </w:r>
-      <w:r>
-        <w:rPr>
-          <w:lang w:val="en-CA"/>
-        </w:rPr>
-        <w:t>:</w:t>
-      </w:r>
-    </w:p>
-    <w:p>
-      <w:pPr>
-        <w:ind w:left="708"/>
-        <w:jc w:val="both"/>
-        <w:rPr>
-          <w:color w:val="70AD47" w:themeColor="accent6"/>
-          <w:lang w:val="en-CA"/>
-        </w:rPr>
-      </w:pPr>
-      <w:r>
-        <w:rPr>
-          <w:color w:val="70AD47" w:themeColor="accent6"/>
-          <w:lang w:val="en-CA"/>
-        </w:rPr>
-        <w:t xml:space="preserve"># </w:t>
-      </w:r>
-      <w:r>
-        <w:rPr>
-          <w:color w:val="70AD47" w:themeColor="accent6"/>
-          <w:lang w:val="en-CA"/>
-        </w:rPr>
-        <w:t>About CLIENT_ID and CLIENT_SECRE</w:t>
-      </w:r>
-      <w:r>
-        <w:rPr>
-          <w:color w:val="70AD47" w:themeColor="accent6"/>
-          <w:lang w:val="en-CA"/>
-        </w:rPr>
-        <w:t>T</w:t>
-      </w:r>
-      <w:r>
-        <w:rPr>
-          <w:color w:val="70AD47" w:themeColor="accent6"/>
-          <w:lang w:val="en-CA"/>
-        </w:rPr>
-        <w:t>:</w:t>
-      </w:r>
-      <w:r>
-        <w:rPr>
-          <w:color w:val="70AD47" w:themeColor="accent6"/>
-          <w:lang w:val="en-CA"/>
-        </w:rPr>
-        <w:t xml:space="preserve"> </w:t>
-      </w:r>
-      <w:r>
-        <w:rPr>
-          <w:color w:val="70AD47" w:themeColor="accent6"/>
-          <w:lang w:val="en-CA"/>
-        </w:rPr>
-        <w:t>Write your own values in the .env file at the root of the ml-framework-bugs repo.</w:t>
-      </w:r>
-    </w:p>
-    <w:p>
-      <w:pPr>
-        <w:jc w:val="both"/>
-        <w:rPr>
-          <w:lang w:val="en-CA"/>
-        </w:rPr>
-      </w:pPr>
-      <w:r>
-        <w:rPr>
-          <w:lang w:val="en-CA"/>
-        </w:rPr>
-        <w:tab/>
-      </w:r>
-      <w:proofErr w:type="gramStart"/>
-      <w:r>
-        <w:rPr>
-          <w:lang w:val="en-CA"/>
-        </w:rPr>
-        <w:t>main(</w:t>
-      </w:r>
-      <w:proofErr w:type="gramEnd"/>
-      <w:r>
-        <w:rPr>
-          <w:lang w:val="en-CA"/>
-        </w:rPr>
-        <w:t xml:space="preserve">) </w:t>
-      </w:r>
-      <w:r>
-        <w:rPr>
-          <w:color w:val="70AD47" w:themeColor="accent6"/>
-          <w:lang w:val="en-CA"/>
-        </w:rPr>
-        <w:t># get all framework issues in json format</w:t>
-      </w:r>
-    </w:p>
-    <w:p>
-      <w:pPr>
-        <w:jc w:val="both"/>
-        <w:rPr>
-          <w:lang w:val="en-CA"/>
-        </w:rPr>
-      </w:pPr>
-      <w:r>
-        <w:rPr>
-          <w:lang w:val="en-CA"/>
-        </w:rPr>
-        <w:tab/>
-      </w:r>
-      <w:proofErr w:type="spellStart"/>
-      <w:r>
-        <w:rPr>
-          <w:lang w:val="en-CA"/>
-        </w:rPr>
-        <w:t>w</w:t>
-      </w:r>
-      <w:r>
-        <w:rPr>
-          <w:lang w:val="en-CA"/>
-        </w:rPr>
-        <w:t>rite_closed_issues_to_</w:t>
-      </w:r>
-      <w:proofErr w:type="gramStart"/>
-      <w:r>
-        <w:rPr>
-          <w:lang w:val="en-CA"/>
-        </w:rPr>
-        <w:t>csv</w:t>
-      </w:r>
-      <w:proofErr w:type="spellEnd"/>
-      <w:r>
-        <w:rPr>
-          <w:lang w:val="en-CA"/>
-        </w:rPr>
-        <w:t>(</w:t>
-      </w:r>
-      <w:proofErr w:type="gramEnd"/>
-      <w:r>
-        <w:rPr>
-          <w:lang w:val="en-CA"/>
-        </w:rPr>
-        <w:t xml:space="preserve">) </w:t>
-      </w:r>
-      <w:r>
-        <w:rPr>
-          <w:color w:val="70AD47" w:themeColor="accent6"/>
-          <w:lang w:val="en-CA"/>
-        </w:rPr>
-        <w:t># write to csv from json</w:t>
-      </w:r>
-    </w:p>
-    <w:p>
-      <w:pPr>
-        <w:jc w:val="both"/>
-        <w:rPr>
-          <w:lang w:val="en-CA"/>
-        </w:rPr>
-      </w:pPr>
-      <w:proofErr w:type="gramStart"/>
-      <w:r>
-        <w:rPr>
-          <w:lang w:val="en-CA"/>
-        </w:rPr>
-        <w:t>m</w:t>
-      </w:r>
-      <w:r>
-        <w:rPr>
-          <w:lang w:val="en-CA"/>
-        </w:rPr>
-        <w:t>ain(</w:t>
-      </w:r>
-      <w:proofErr w:type="gramEnd"/>
-      <w:r>
-        <w:rPr>
-          <w:lang w:val="en-CA"/>
-        </w:rPr>
-        <w:t>)</w:t>
-      </w:r>
-    </w:p>
-    <w:p>
-      <w:pPr>
-        <w:ind w:left="708"/>
-        <w:jc w:val="both"/>
-        <w:rPr>
-          <w:lang w:val="en-CA"/>
-        </w:rPr>
-      </w:pPr>
-      <w:proofErr w:type="spellStart"/>
-      <w:r>
-        <w:rPr>
-          <w:lang w:val="en-CA"/>
-        </w:rPr>
-        <w:t>framework_label_mapping</w:t>
-      </w:r>
-      <w:proofErr w:type="spellEnd"/>
-      <w:r>
-        <w:rPr>
-          <w:lang w:val="en-CA"/>
-        </w:rPr>
-        <w:t xml:space="preserve"> </w:t>
-      </w:r>
-      <w:r>
-        <w:rPr>
-          <w:color w:val="70AD47" w:themeColor="accent6"/>
-          <w:lang w:val="en-CA"/>
-        </w:rPr>
-        <w:t>#</w:t>
-      </w:r>
-      <w:r>
-        <w:rPr>
-          <w:color w:val="70AD47" w:themeColor="accent6"/>
-          <w:lang w:val="en-CA"/>
-        </w:rPr>
-        <w:t xml:space="preserve"> Used to specify the wanted label(s) for the specified frameworks. Refer to the comment in the code for usage.</w:t>
-      </w:r>
-    </w:p>
-    <w:p>
-      <w:pPr>
-        <w:ind w:left="708"/>
-        <w:jc w:val="both"/>
-        <w:rPr>
-          <w:lang w:val="en-CA"/>
-        </w:rPr>
-      </w:pPr>
-      <w:r>
-        <w:rPr>
-          <w:lang w:val="en-CA"/>
-        </w:rPr>
-        <w:t>BASE_ISSUES_DIR </w:t>
-      </w:r>
-      <w:r>
-        <w:rPr>
-          <w:color w:val="70AD47" w:themeColor="accent6"/>
-          <w:lang w:val="en-CA"/>
-        </w:rPr>
-        <w:t xml:space="preserve"># </w:t>
-      </w:r>
-      <w:r>
-        <w:rPr>
-          <w:color w:val="70AD47" w:themeColor="accent6"/>
-          <w:lang w:val="en-CA"/>
-        </w:rPr>
-        <w:t>the root directory of the issues mining space</w:t>
-      </w:r>
-    </w:p>
-    <w:p>
-      <w:pPr>
-        <w:ind w:left="708"/>
-        <w:jc w:val="both"/>
-        <w:rPr>
-          <w:lang w:val="en-CA"/>
-        </w:rPr>
-      </w:pPr>
-      <w:proofErr w:type="spellStart"/>
-      <w:r>
-        <w:rPr>
-          <w:lang w:val="en-CA"/>
-        </w:rPr>
-        <w:t>framework_df</w:t>
-      </w:r>
-      <w:proofErr w:type="spellEnd"/>
-      <w:r>
-        <w:rPr>
-          <w:lang w:val="en-CA"/>
-        </w:rPr>
-        <w:t xml:space="preserve"> = </w:t>
-      </w:r>
-      <w:r>
-        <w:rPr>
-          <w:lang w:val="en-CA"/>
-        </w:rPr>
-        <w:t>a csv</w:t>
-      </w:r>
-      <w:r>
-        <w:rPr>
-          <w:lang w:val="en-CA"/>
-        </w:rPr>
-        <w:t xml:space="preserve"> that contains</w:t>
-      </w:r>
-      <w:r>
-        <w:rPr>
-          <w:lang w:val="en-CA"/>
-        </w:rPr>
-        <w:t xml:space="preserve"> e</w:t>
-      </w:r>
-      <w:r>
-        <w:rPr>
-          <w:lang w:val="en-CA"/>
-        </w:rPr>
-        <w:t>very</w:t>
-      </w:r>
-      <w:r>
-        <w:rPr>
-          <w:lang w:val="en-CA"/>
-        </w:rPr>
-        <w:t xml:space="preserve"> framework.</w:t>
-      </w:r>
-      <w:r>
-        <w:rPr>
-          <w:lang w:val="en-CA"/>
-        </w:rPr>
-        <w:t xml:space="preserve"> </w:t>
-      </w:r>
-      <w:r>
-        <w:rPr>
-          <w:color w:val="70AD47" w:themeColor="accent6"/>
-          <w:lang w:val="en-CA"/>
-        </w:rPr>
-        <w:t>#</w:t>
-      </w:r>
-      <w:r>
-        <w:rPr>
-          <w:color w:val="70AD47" w:themeColor="accent6"/>
-          <w:lang w:val="en-CA"/>
-        </w:rPr>
-        <w:t xml:space="preserve"> framework_dataframe.csv</w:t>
-      </w:r>
-      <w:r>
-        <w:rPr>
-          <w:color w:val="70AD47" w:themeColor="accent6"/>
-          <w:lang w:val="en-CA"/>
-        </w:rPr>
-        <w:t xml:space="preserve"> </w:t>
-      </w:r>
-      <w:r>
-        <w:rPr>
-          <w:color w:val="70AD47" w:themeColor="accent6"/>
-          <w:lang w:val="en-CA"/>
-        </w:rPr>
-        <w:t xml:space="preserve">Each line is composed of the respective name, </w:t>
-      </w:r>
-      <w:proofErr w:type="spellStart"/>
-      <w:r>
-        <w:rPr>
-          <w:color w:val="70AD47" w:themeColor="accent6"/>
-          <w:lang w:val="en-CA"/>
-        </w:rPr>
-        <w:t>Github</w:t>
-      </w:r>
-      <w:proofErr w:type="spellEnd"/>
-      <w:r>
-        <w:rPr>
-          <w:color w:val="70AD47" w:themeColor="accent6"/>
-          <w:lang w:val="en-CA"/>
-        </w:rPr>
-        <w:t xml:space="preserve"> link, bug repo link, website URI and API URI of each framework.</w:t>
-      </w:r>
-    </w:p>
-    <w:p>
-      <w:pPr>
-        <w:jc w:val="both"/>
-        <w:rPr>
-          <w:lang w:val="en-CA"/>
-        </w:rPr>
-      </w:pPr>
-      <w:r>
-        <w:rPr>
-          <w:lang w:val="en-CA"/>
-        </w:rPr>
-        <w:tab/>
-      </w:r>
-      <w:r>
-        <w:rPr>
-          <w:lang w:val="en-CA"/>
-        </w:rPr>
-        <w:t>Iterate through</w:t>
-      </w:r>
-      <w:r>
-        <w:rPr>
-          <w:lang w:val="en-CA"/>
-        </w:rPr>
-        <w:t xml:space="preserve"> all frameworks’ info (all csv rows)</w:t>
-      </w:r>
-    </w:p>
-    <w:p>
-      <w:pPr>
-        <w:jc w:val="both"/>
-        <w:rPr>
-          <w:lang w:val="en-CA"/>
-        </w:rPr>
-      </w:pPr>
-      <w:r>
-        <w:rPr>
-          <w:lang w:val="en-CA"/>
-        </w:rPr>
-        <w:tab/>
-      </w:r>
-      <w:r>
-        <w:rPr>
-          <w:lang w:val="en-CA"/>
-        </w:rPr>
-        <w:tab/>
-        <w:t>Iterate through</w:t>
-      </w:r>
-      <w:r>
-        <w:rPr>
-          <w:lang w:val="en-CA"/>
-        </w:rPr>
-        <w:t xml:space="preserve"> all wanted labels</w:t>
-      </w:r>
-    </w:p>
-    <w:p>
-      <w:pPr>
-        <w:jc w:val="both"/>
-        <w:rPr>
-          <w:lang w:val="en-CA"/>
-        </w:rPr>
-      </w:pPr>
-      <w:r>
-        <w:rPr>
-          <w:lang w:val="en-CA"/>
-        </w:rPr>
-        <w:tab/>
-      </w:r>
-      <w:r>
-        <w:rPr>
-          <w:lang w:val="en-CA"/>
-        </w:rPr>
-        <w:tab/>
-      </w:r>
-      <w:r>
-        <w:rPr>
-          <w:lang w:val="en-CA"/>
-        </w:rPr>
-        <w:tab/>
-      </w:r>
-      <w:proofErr w:type="spellStart"/>
-      <w:r>
-        <w:rPr>
-          <w:lang w:val="en-CA"/>
-        </w:rPr>
-        <w:t>Request_data</w:t>
-      </w:r>
-      <w:proofErr w:type="spellEnd"/>
-      <w:r>
-        <w:rPr>
-          <w:lang w:val="en-CA"/>
-        </w:rPr>
-        <w:t xml:space="preserve"> = </w:t>
-      </w:r>
-      <w:proofErr w:type="spellStart"/>
-      <w:r>
-        <w:rPr>
-          <w:lang w:val="en-CA"/>
-        </w:rPr>
-        <w:t>Get_</w:t>
-      </w:r>
-      <w:proofErr w:type="gramStart"/>
-      <w:r>
-        <w:rPr>
-          <w:lang w:val="en-CA"/>
-        </w:rPr>
-        <w:t>issues</w:t>
-      </w:r>
-      <w:proofErr w:type="spellEnd"/>
-      <w:r>
-        <w:rPr>
-          <w:lang w:val="en-CA"/>
-        </w:rPr>
-        <w:t>(</w:t>
-      </w:r>
-      <w:proofErr w:type="gramEnd"/>
-      <w:r>
-        <w:rPr>
-          <w:lang w:val="en-CA"/>
-        </w:rPr>
-        <w:t>framework, label)</w:t>
-      </w:r>
-      <w:r>
-        <w:rPr>
-          <w:lang w:val="en-CA"/>
-        </w:rPr>
-        <w:t xml:space="preserve"> </w:t>
-      </w:r>
-      <w:r>
-        <w:rPr>
-          <w:color w:val="70AD47" w:themeColor="accent6"/>
-          <w:lang w:val="en-CA"/>
-        </w:rPr>
-        <w:t># make the request to the API</w:t>
-      </w:r>
-    </w:p>
-    <w:p>
-      <w:pPr>
-        <w:ind w:left="2832"/>
-        <w:jc w:val="both"/>
-        <w:rPr>
-          <w:lang w:val="en-CA"/>
-        </w:rPr>
-      </w:pPr>
-      <w:r>
-        <w:rPr>
-          <w:lang w:val="en-CA"/>
-        </w:rPr>
-        <w:t>I</w:t>
-      </w:r>
-      <w:r>
-        <w:rPr>
-          <w:lang w:val="en-CA"/>
-        </w:rPr>
-        <w:t>f there is a wanted label</w:t>
-      </w:r>
-    </w:p>
-    <w:p>
-      <w:pPr>
-        <w:ind w:left="3540"/>
-        <w:jc w:val="both"/>
-        <w:rPr>
-          <w:lang w:val="en-CA"/>
-        </w:rPr>
-      </w:pPr>
-      <w:proofErr w:type="spellStart"/>
-      <w:r>
-        <w:rPr>
-          <w:lang w:val="en-CA"/>
-        </w:rPr>
-        <w:lastRenderedPageBreak/>
-        <w:t>Clean</w:t>
-      </w:r>
-      <w:r>
-        <w:rPr>
-          <w:lang w:val="en-CA"/>
-        </w:rPr>
-        <w:t>_label_name</w:t>
-      </w:r>
-      <w:proofErr w:type="spellEnd"/>
-    </w:p>
-    <w:p>
-      <w:pPr>
-        <w:ind w:left="2832"/>
-        <w:jc w:val="both"/>
-        <w:rPr>
-          <w:lang w:val="en-CA"/>
-        </w:rPr>
-      </w:pPr>
-      <w:r>
-        <w:rPr>
-          <w:lang w:val="en-CA"/>
-        </w:rPr>
-        <w:tab/>
-        <w:t>Create a filename with and framework name</w:t>
-      </w:r>
-    </w:p>
-    <w:p>
-      <w:pPr>
-        <w:ind w:left="2832"/>
-        <w:jc w:val="both"/>
-        <w:rPr>
-          <w:lang w:val="en-CA"/>
-        </w:rPr>
-      </w:pPr>
-      <w:r>
-        <w:rPr>
-          <w:lang w:val="en-CA"/>
-        </w:rPr>
-        <w:t>Else</w:t>
-      </w:r>
-    </w:p>
-    <w:p>
-      <w:pPr>
-        <w:ind w:left="2832"/>
-        <w:jc w:val="both"/>
-        <w:rPr>
-          <w:lang w:val="en-CA"/>
-        </w:rPr>
-      </w:pPr>
-      <w:r>
-        <w:rPr>
-          <w:lang w:val="en-CA"/>
-        </w:rPr>
-        <w:tab/>
-      </w:r>
-      <w:r>
-        <w:rPr>
-          <w:lang w:val="en-CA"/>
-        </w:rPr>
-        <w:t>Create a filename with t</w:t>
-      </w:r>
-      <w:r>
-        <w:rPr>
-          <w:lang w:val="en-CA"/>
-        </w:rPr>
-        <w:t>he framework name</w:t>
-      </w:r>
-    </w:p>
-    <w:p>
-      <w:pPr>
-        <w:ind w:left="2832"/>
-        <w:jc w:val="both"/>
-        <w:rPr>
-          <w:lang w:val="en-CA"/>
-        </w:rPr>
-      </w:pPr>
-      <w:r>
-        <w:rPr>
-          <w:lang w:val="en-CA"/>
-        </w:rPr>
-        <w:t>Save the request result in a json, using the filename</w:t>
-      </w:r>
-    </w:p>
-    <w:p>
-      <w:pPr>
-        <w:jc w:val="both"/>
-        <w:rPr>
-          <w:lang w:val="en-CA"/>
-        </w:rPr>
-      </w:pPr>
-    </w:p>
-    <w:p>
-      <w:pPr>
-        <w:jc w:val="both"/>
-        <w:rPr>
-          <w:lang w:val="en-CA"/>
-        </w:rPr>
-      </w:pPr>
-      <w:proofErr w:type="spellStart"/>
-      <w:r>
-        <w:rPr>
-          <w:lang w:val="en-CA"/>
-        </w:rPr>
-        <w:t>g</w:t>
-      </w:r>
-      <w:r>
-        <w:rPr>
-          <w:lang w:val="en-CA"/>
-        </w:rPr>
-        <w:t>et_</w:t>
-      </w:r>
-      <w:proofErr w:type="gramStart"/>
-      <w:r>
-        <w:rPr>
-          <w:lang w:val="en-CA"/>
-        </w:rPr>
-        <w:t>issues</w:t>
-      </w:r>
-      <w:proofErr w:type="spellEnd"/>
-      <w:r>
-        <w:rPr>
-          <w:lang w:val="en-CA"/>
-        </w:rPr>
-        <w:t>(</w:t>
-      </w:r>
-      <w:proofErr w:type="gramEnd"/>
-      <w:r>
-        <w:rPr>
-          <w:lang w:val="en-CA"/>
-        </w:rPr>
-        <w:t>framework, label)</w:t>
-      </w:r>
-    </w:p>
-    <w:p>
-      <w:pPr>
-        <w:ind w:firstLine="708"/>
-        <w:jc w:val="both"/>
-        <w:rPr>
-          <w:color w:val="70AD47" w:themeColor="accent6"/>
-          <w:lang w:val="en-CA"/>
-        </w:rPr>
-      </w:pPr>
-      <w:proofErr w:type="spellStart"/>
-      <w:r>
-        <w:rPr>
-          <w:lang w:val="en-CA"/>
-        </w:rPr>
-        <w:t>issues_uri</w:t>
-      </w:r>
-      <w:proofErr w:type="spellEnd"/>
-      <w:r>
-        <w:rPr>
-          <w:lang w:val="en-CA"/>
-        </w:rPr>
-        <w:t xml:space="preserve"> = </w:t>
-      </w:r>
-      <w:proofErr w:type="spellStart"/>
-      <w:r>
-        <w:rPr>
-          <w:lang w:val="en-CA"/>
-        </w:rPr>
-        <w:t>framw_row</w:t>
-      </w:r>
-      <w:proofErr w:type="spellEnd"/>
-      <w:r>
-        <w:rPr>
-          <w:lang w:val="en-CA"/>
-        </w:rPr>
-        <w:t>["</w:t>
-      </w:r>
-      <w:proofErr w:type="spellStart"/>
-      <w:r>
-        <w:rPr>
-          <w:lang w:val="en-CA"/>
-        </w:rPr>
-        <w:t>apiUri</w:t>
-      </w:r>
-      <w:proofErr w:type="spellEnd"/>
-      <w:r>
-        <w:rPr>
-          <w:lang w:val="en-CA"/>
-        </w:rPr>
-        <w:t>"]</w:t>
-      </w:r>
-      <w:r>
-        <w:rPr>
-          <w:lang w:val="en-CA"/>
-        </w:rPr>
-        <w:t xml:space="preserve"> </w:t>
-      </w:r>
-      <w:r>
-        <w:rPr>
-          <w:color w:val="70AD47" w:themeColor="accent6"/>
-          <w:lang w:val="en-CA"/>
-        </w:rPr>
-        <w:t xml:space="preserve"># The request </w:t>
-      </w:r>
-      <w:proofErr w:type="spellStart"/>
-      <w:r>
-        <w:rPr>
-          <w:color w:val="70AD47" w:themeColor="accent6"/>
-          <w:lang w:val="en-CA"/>
-        </w:rPr>
-        <w:t>uri</w:t>
-      </w:r>
-      <w:proofErr w:type="spellEnd"/>
-    </w:p>
-    <w:p>
-      <w:pPr>
-        <w:ind w:left="708"/>
-        <w:jc w:val="both"/>
-        <w:rPr>
-          <w:lang w:val="en-CA"/>
-        </w:rPr>
-      </w:pPr>
-      <w:r>
-        <w:rPr>
-          <w:lang w:val="en-CA"/>
-        </w:rPr>
-        <w:t xml:space="preserve">params = </w:t>
-      </w:r>
-      <w:proofErr w:type="gramStart"/>
-      <w:r>
-        <w:rPr>
-          <w:lang w:val="en-CA"/>
-        </w:rPr>
-        <w:t>{ "</w:t>
-      </w:r>
-      <w:proofErr w:type="spellStart"/>
-      <w:proofErr w:type="gramEnd"/>
-      <w:r>
-        <w:rPr>
-          <w:lang w:val="en-CA"/>
-        </w:rPr>
-        <w:t>client_id</w:t>
-      </w:r>
-      <w:proofErr w:type="spellEnd"/>
-      <w:r>
-        <w:rPr>
-          <w:lang w:val="en-CA"/>
-        </w:rPr>
-        <w:t>": CLIENT_ID, "</w:t>
-      </w:r>
-      <w:proofErr w:type="spellStart"/>
-      <w:r>
-        <w:rPr>
-          <w:lang w:val="en-CA"/>
-        </w:rPr>
-        <w:t>client_secret</w:t>
-      </w:r>
-      <w:proofErr w:type="spellEnd"/>
-      <w:r>
-        <w:rPr>
-          <w:lang w:val="en-CA"/>
-        </w:rPr>
-        <w:t>": CLIENT_SECRET, "state": "all", "</w:t>
-      </w:r>
-      <w:proofErr w:type="spellStart"/>
-      <w:r>
-        <w:rPr>
-          <w:lang w:val="en-CA"/>
-        </w:rPr>
-        <w:t>per_page</w:t>
-      </w:r>
-      <w:proofErr w:type="spellEnd"/>
-      <w:r>
-        <w:rPr>
-          <w:lang w:val="en-CA"/>
-        </w:rPr>
-        <w:t>": 100}</w:t>
-      </w:r>
-      <w:r>
-        <w:rPr>
-          <w:lang w:val="en-CA"/>
-        </w:rPr>
-        <w:t xml:space="preserve"> # The parameters of the request. State refer to the state of the issue (open or closed)</w:t>
-      </w:r>
-    </w:p>
-    <w:p>
-      <w:pPr>
-        <w:ind w:firstLine="708"/>
-        <w:jc w:val="both"/>
-        <w:rPr>
-          <w:lang w:val="en-CA"/>
-        </w:rPr>
-      </w:pPr>
-      <w:r>
-        <w:rPr>
-          <w:lang w:val="en-CA"/>
-        </w:rPr>
-        <w:t>if label:</w:t>
-      </w:r>
-    </w:p>
-    <w:p>
-      <w:pPr>
-        <w:ind w:left="708" w:firstLine="708"/>
-        <w:jc w:val="both"/>
-        <w:rPr>
-          <w:lang w:val="en-CA"/>
-        </w:rPr>
-      </w:pPr>
-      <w:r>
-        <w:rPr>
-          <w:lang w:val="en-CA"/>
-        </w:rPr>
-        <w:t>add label in request parameters (params variable)</w:t>
-      </w:r>
-    </w:p>
-    <w:p>
-      <w:pPr>
-        <w:ind w:left="708"/>
-        <w:jc w:val="both"/>
-        <w:rPr>
-          <w:color w:val="70AD47" w:themeColor="accent6"/>
-          <w:lang w:val="en-CA"/>
-        </w:rPr>
-      </w:pPr>
-      <w:r>
-        <w:rPr>
-          <w:lang w:val="en-CA"/>
-        </w:rPr>
-        <w:t>make request one request only</w:t>
-      </w:r>
-      <w:r>
-        <w:rPr>
-          <w:lang w:val="en-CA"/>
-        </w:rPr>
-        <w:t xml:space="preserve">. </w:t>
-      </w:r>
-      <w:r>
-        <w:rPr>
-          <w:color w:val="70AD47" w:themeColor="accent6"/>
-          <w:lang w:val="en-CA"/>
-        </w:rPr>
-        <w:t xml:space="preserve"># </w:t>
-      </w:r>
-      <w:r>
-        <w:rPr>
-          <w:color w:val="70AD47" w:themeColor="accent6"/>
-          <w:lang w:val="en-CA"/>
-        </w:rPr>
-        <w:t>The</w:t>
-      </w:r>
-      <w:r>
-        <w:rPr>
-          <w:color w:val="70AD47" w:themeColor="accent6"/>
-          <w:lang w:val="en-CA"/>
-        </w:rPr>
-        <w:t xml:space="preserve"> purpose is to obtain the number of page</w:t>
-      </w:r>
-      <w:r>
-        <w:rPr>
-          <w:color w:val="70AD47" w:themeColor="accent6"/>
-          <w:lang w:val="en-CA"/>
-        </w:rPr>
-        <w:t>s</w:t>
-      </w:r>
-      <w:r>
-        <w:rPr>
-          <w:color w:val="70AD47" w:themeColor="accent6"/>
-          <w:lang w:val="en-CA"/>
-        </w:rPr>
-        <w:t xml:space="preserve"> to iterate through with the max page</w:t>
-      </w:r>
-    </w:p>
-    <w:p>
-      <w:pPr>
-        <w:jc w:val="both"/>
-        <w:rPr>
-          <w:lang w:val="en-CA"/>
-        </w:rPr>
-      </w:pPr>
-      <w:r>
-        <w:rPr>
-          <w:lang w:val="en-CA"/>
-        </w:rPr>
-        <w:t xml:space="preserve">    </w:t>
-      </w:r>
-      <w:r>
-        <w:rPr>
-          <w:lang w:val="en-CA"/>
-        </w:rPr>
-        <w:tab/>
-      </w:r>
-      <w:r>
-        <w:rPr>
-          <w:lang w:val="en-CA"/>
-        </w:rPr>
-        <w:t xml:space="preserve">if </w:t>
-      </w:r>
-      <w:proofErr w:type="spellStart"/>
-      <w:r>
-        <w:rPr>
-          <w:lang w:val="en-CA"/>
-        </w:rPr>
-        <w:t>max_pages</w:t>
-      </w:r>
-      <w:proofErr w:type="spellEnd"/>
-      <w:r>
-        <w:rPr>
-          <w:lang w:val="en-CA"/>
-        </w:rPr>
-        <w:t xml:space="preserve"> is None</w:t>
-      </w:r>
-      <w:r>
-        <w:rPr>
-          <w:lang w:val="en-CA"/>
-        </w:rPr>
-        <w:t>:</w:t>
-      </w:r>
-    </w:p>
-    <w:p>
-      <w:pPr>
-        <w:jc w:val="both"/>
-        <w:rPr>
-          <w:lang w:val="en-CA"/>
-        </w:rPr>
-      </w:pPr>
-      <w:r>
-        <w:rPr>
-          <w:lang w:val="en-CA"/>
-        </w:rPr>
-        <w:tab/>
-      </w:r>
-      <w:r>
-        <w:rPr>
-          <w:lang w:val="en-CA"/>
-        </w:rPr>
-        <w:tab/>
-      </w:r>
-      <w:r>
-        <w:rPr>
-          <w:lang w:val="en-CA"/>
-        </w:rPr>
-        <w:t xml:space="preserve">return </w:t>
-      </w:r>
-      <w:proofErr w:type="spellStart"/>
-      <w:r>
-        <w:rPr>
-          <w:lang w:val="en-CA"/>
-        </w:rPr>
-        <w:t>request_data</w:t>
-      </w:r>
-      <w:proofErr w:type="spellEnd"/>
-      <w:r>
-        <w:rPr>
-          <w:lang w:val="en-CA"/>
-        </w:rPr>
-        <w:t xml:space="preserve"> </w:t>
-      </w:r>
-    </w:p>
-    <w:p>
-      <w:pPr>
-        <w:jc w:val="both"/>
-        <w:rPr>
-          <w:lang w:val="en-CA"/>
-        </w:rPr>
-      </w:pPr>
-      <w:r>
-        <w:rPr>
-          <w:lang w:val="en-CA"/>
-        </w:rPr>
-        <w:t xml:space="preserve">    </w:t>
-      </w:r>
-      <w:r>
-        <w:rPr>
-          <w:lang w:val="en-CA"/>
-        </w:rPr>
-        <w:tab/>
-      </w:r>
-      <w:r>
-        <w:rPr>
-          <w:lang w:val="en-CA"/>
-        </w:rPr>
-        <w:t>check</w:t>
-      </w:r>
-      <w:r>
-        <w:rPr>
-          <w:lang w:val="en-CA"/>
-        </w:rPr>
-        <w:t xml:space="preserve"> that</w:t>
-      </w:r>
-      <w:r>
-        <w:rPr>
-          <w:lang w:val="en-CA"/>
-        </w:rPr>
-        <w:t xml:space="preserve"> the type of t</w:t>
-      </w:r>
-      <w:r>
-        <w:rPr>
-          <w:lang w:val="en-CA"/>
-        </w:rPr>
-        <w:t>he response is correct</w:t>
-      </w:r>
-    </w:p>
-    <w:p>
-      <w:pPr>
-        <w:jc w:val="both"/>
-        <w:rPr>
-          <w:lang w:val="en-CA"/>
-        </w:rPr>
-      </w:pPr>
-      <w:r>
-        <w:rPr>
-          <w:lang w:val="en-CA"/>
-        </w:rPr>
-        <w:t xml:space="preserve">    </w:t>
-      </w:r>
-      <w:r>
-        <w:rPr>
-          <w:lang w:val="en-CA"/>
-        </w:rPr>
-        <w:tab/>
-      </w:r>
-      <w:r>
-        <w:rPr>
-          <w:lang w:val="en-CA"/>
-        </w:rPr>
-        <w:t>Iterate through the number of max pages</w:t>
-      </w:r>
-    </w:p>
-    <w:p>
-      <w:pPr>
-        <w:jc w:val="both"/>
-        <w:rPr>
-          <w:lang w:val="en-CA"/>
-        </w:rPr>
-      </w:pPr>
-      <w:r>
-        <w:rPr>
-          <w:lang w:val="en-CA"/>
-        </w:rPr>
-        <w:t xml:space="preserve">        </w:t>
-      </w:r>
-      <w:r>
-        <w:rPr>
-          <w:lang w:val="en-CA"/>
-        </w:rPr>
-        <w:tab/>
-      </w:r>
-      <w:r>
-        <w:rPr>
-          <w:lang w:val="en-CA"/>
-        </w:rPr>
-        <w:t>while True:</w:t>
-      </w:r>
-      <w:r>
-        <w:rPr>
-          <w:lang w:val="en-CA"/>
-        </w:rPr>
-        <w:t xml:space="preserve"> </w:t>
-      </w:r>
-      <w:r>
-        <w:rPr>
-          <w:color w:val="70AD47" w:themeColor="accent6"/>
-          <w:lang w:val="en-CA"/>
-        </w:rPr>
-        <w:t># to re</w:t>
-      </w:r>
-      <w:r>
-        <w:rPr>
-          <w:color w:val="70AD47" w:themeColor="accent6"/>
-          <w:lang w:val="en-CA"/>
-        </w:rPr>
-        <w:t>-launch if ever the connection blocks because of many requests</w:t>
-      </w:r>
-    </w:p>
-    <w:p>
-      <w:pPr>
-        <w:jc w:val="both"/>
-        <w:rPr>
-          <w:lang w:val="en-CA"/>
-        </w:rPr>
-      </w:pPr>
-      <w:r>
-        <w:rPr>
-          <w:lang w:val="en-CA"/>
-        </w:rPr>
-        <w:t xml:space="preserve">            </w:t>
-      </w:r>
-      <w:r>
-        <w:rPr>
-          <w:lang w:val="en-CA"/>
-        </w:rPr>
-        <w:tab/>
-      </w:r>
-      <w:r>
-        <w:rPr>
-          <w:lang w:val="en-CA"/>
-        </w:rPr>
-        <w:tab/>
-      </w:r>
-      <w:r>
-        <w:rPr>
-          <w:lang w:val="en-CA"/>
-        </w:rPr>
-        <w:t>try:</w:t>
-      </w:r>
-    </w:p>
-    <w:p>
-      <w:pPr>
-        <w:jc w:val="both"/>
-        <w:rPr>
-          <w:lang w:val="en-CA"/>
-        </w:rPr>
-      </w:pPr>
-      <w:r>
-        <w:rPr>
-          <w:lang w:val="en-CA"/>
-        </w:rPr>
-        <w:t xml:space="preserve">                </w:t>
-      </w:r>
-      <w:r>
-        <w:rPr>
-          <w:lang w:val="en-CA"/>
-        </w:rPr>
-        <w:tab/>
-      </w:r>
-      <w:r>
-        <w:rPr>
-          <w:lang w:val="en-CA"/>
-        </w:rPr>
-        <w:tab/>
-      </w:r>
-      <w:r>
-        <w:rPr>
-          <w:lang w:val="en-CA"/>
-        </w:rPr>
-        <w:t>make the requests and add them to the list of responses</w:t>
-      </w:r>
-    </w:p>
-    <w:p>
-      <w:pPr>
-        <w:jc w:val="both"/>
-        <w:rPr>
-          <w:lang w:val="en-CA"/>
-        </w:rPr>
-      </w:pPr>
-      <w:r>
-        <w:rPr>
-          <w:lang w:val="en-CA"/>
-        </w:rPr>
-        <w:t xml:space="preserve">            </w:t>
-      </w:r>
-      <w:r>
-        <w:rPr>
-          <w:lang w:val="en-CA"/>
-        </w:rPr>
-        <w:tab/>
-      </w:r>
-      <w:r>
-        <w:rPr>
-          <w:lang w:val="en-CA"/>
-        </w:rPr>
-        <w:tab/>
-      </w:r>
-      <w:r>
-        <w:rPr>
-          <w:lang w:val="en-CA"/>
-        </w:rPr>
-        <w:t>except (</w:t>
-      </w:r>
-      <w:proofErr w:type="spellStart"/>
-      <w:r>
-        <w:rPr>
-          <w:lang w:val="en-CA"/>
-        </w:rPr>
-        <w:t>ConnectionError</w:t>
-      </w:r>
-      <w:proofErr w:type="spellEnd"/>
-      <w:r>
-        <w:rPr>
-          <w:lang w:val="en-CA"/>
-        </w:rPr>
-        <w:t xml:space="preserve">, </w:t>
-      </w:r>
-      <w:proofErr w:type="spellStart"/>
-      <w:proofErr w:type="gramStart"/>
-      <w:r>
-        <w:rPr>
-          <w:lang w:val="en-CA"/>
-        </w:rPr>
-        <w:t>requests.exceptions</w:t>
-      </w:r>
-      <w:proofErr w:type="gramEnd"/>
-      <w:r>
-        <w:rPr>
-          <w:lang w:val="en-CA"/>
-        </w:rPr>
-        <w:t>.ChunkedEncodingError</w:t>
-      </w:r>
-      <w:proofErr w:type="spellEnd"/>
-      <w:r>
-        <w:rPr>
-          <w:lang w:val="en-CA"/>
-        </w:rPr>
-        <w:t>):</w:t>
-      </w:r>
-    </w:p>
-    <w:p>
-      <w:pPr>
-        <w:jc w:val="both"/>
-        <w:rPr>
-          <w:lang w:val="en-CA"/>
-        </w:rPr>
-      </w:pPr>
-      <w:r>
-        <w:rPr>
-          <w:lang w:val="en-CA"/>
-        </w:rPr>
-        <w:t xml:space="preserve">                </w:t>
-      </w:r>
-      <w:r>
-        <w:rPr>
-          <w:lang w:val="en-CA"/>
-        </w:rPr>
-        <w:tab/>
-      </w:r>
-      <w:r>
-        <w:rPr>
-          <w:lang w:val="en-CA"/>
-        </w:rPr>
-        <w:tab/>
-      </w:r>
-      <w:r>
-        <w:rPr>
-          <w:lang w:val="en-CA"/>
-        </w:rPr>
-        <w:t>w</w:t>
-      </w:r>
-      <w:r>
-        <w:rPr>
-          <w:lang w:val="en-CA"/>
-        </w:rPr>
-        <w:t>ait for 10 seconds</w:t>
-      </w:r>
-      <w:r>
-        <w:rPr>
-          <w:lang w:val="en-CA"/>
-        </w:rPr>
-        <w:t xml:space="preserve"> and continue</w:t>
-      </w:r>
-    </w:p>
-    <w:p>
-      <w:pPr>
-        <w:jc w:val="both"/>
-        <w:rPr>
-          <w:lang w:val="en-CA"/>
-        </w:rPr>
-      </w:pPr>
-      <w:r>
-        <w:rPr>
-          <w:lang w:val="en-CA"/>
-        </w:rPr>
-        <w:t xml:space="preserve">            </w:t>
-      </w:r>
-      <w:r>
-        <w:rPr>
-          <w:lang w:val="en-CA"/>
-        </w:rPr>
-        <w:tab/>
-      </w:r>
-      <w:r>
-        <w:rPr>
-          <w:lang w:val="en-CA"/>
-        </w:rPr>
-        <w:tab/>
-      </w:r>
-      <w:r>
-        <w:rPr>
-          <w:lang w:val="en-CA"/>
-        </w:rPr>
-        <w:t>break</w:t>
-      </w:r>
-    </w:p>
-    <w:p>
-      <w:pPr>
-        <w:jc w:val="both"/>
-        <w:rPr>
-          <w:lang w:val="en-CA"/>
-        </w:rPr>
-      </w:pPr>
-      <w:r>
-        <w:rPr>
-          <w:lang w:val="en-CA"/>
-        </w:rPr>
-        <w:t xml:space="preserve">    </w:t>
-      </w:r>
-      <w:r>
-        <w:rPr>
-          <w:lang w:val="en-CA"/>
-        </w:rPr>
-        <w:tab/>
-      </w:r>
-      <w:r>
-        <w:rPr>
-          <w:lang w:val="en-CA"/>
-        </w:rPr>
-        <w:t>return responses</w:t>
-      </w:r>
-    </w:p>
-    <w:p>
-      <w:pPr>
-        <w:jc w:val="both"/>
-        <w:rPr>
-          <w:lang w:val="en-CA"/>
-        </w:rPr>
-      </w:pPr>
-    </w:p>
-    <w:p>
-      <w:pPr>
-        <w:jc w:val="both"/>
-        <w:rPr>
-          <w:lang w:val="en-CA"/>
-        </w:rPr>
-      </w:pPr>
-    </w:p>
-    <w:p>
-      <w:pPr>
-        <w:jc w:val="both"/>
-        <w:rPr>
-          <w:lang w:val="en-CA"/>
-        </w:rPr>
-      </w:pPr>
-    </w:p>
-    <w:p>
-      <w:pPr>
-        <w:jc w:val="both"/>
-        <w:rPr>
-          <w:lang w:val="en-CA"/>
-        </w:rPr>
-      </w:pPr>
-    </w:p>
-    <w:p>
-      <w:pPr>
-        <w:jc w:val="both"/>
-        <w:rPr>
-          <w:lang w:val="en-CA"/>
-        </w:rPr>
-      </w:pPr>
-      <w:proofErr w:type="spellStart"/>
-      <w:r>
-        <w:rPr>
-          <w:lang w:val="en-CA"/>
-        </w:rPr>
-        <w:lastRenderedPageBreak/>
-        <w:t>g</w:t>
-      </w:r>
-      <w:r>
-        <w:rPr>
-          <w:lang w:val="en-CA"/>
-        </w:rPr>
-        <w:t>et_max_pages_from_header</w:t>
-      </w:r>
-      <w:proofErr w:type="spellEnd"/>
-      <w:r>
-        <w:rPr>
-          <w:lang w:val="en-CA"/>
-        </w:rPr>
-        <w:t>(header)</w:t>
-      </w:r>
-    </w:p>
-    <w:p>
-      <w:pPr>
-        <w:jc w:val="both"/>
-        <w:rPr>
-          <w:lang w:val="en-CA"/>
-        </w:rPr>
-      </w:pPr>
-      <w:r>
-        <w:rPr>
-          <w:lang w:val="en-CA"/>
-        </w:rPr>
-        <w:tab/>
-        <w:t>Get header of the request using the link</w:t>
-      </w:r>
-    </w:p>
-    <w:p>
-      <w:pPr>
-        <w:jc w:val="both"/>
-        <w:rPr>
-          <w:lang w:val="en-CA"/>
-        </w:rPr>
-      </w:pPr>
-      <w:r>
-        <w:rPr>
-          <w:lang w:val="en-CA"/>
-        </w:rPr>
-        <w:tab/>
-        <w:t>If there is no header:</w:t>
-      </w:r>
-    </w:p>
-    <w:p>
-      <w:pPr>
-        <w:jc w:val="both"/>
-        <w:rPr>
-          <w:lang w:val="en-CA"/>
-        </w:rPr>
-      </w:pPr>
-      <w:r>
-        <w:rPr>
-          <w:lang w:val="en-CA"/>
-        </w:rPr>
-        <w:tab/>
-      </w:r>
-      <w:r>
-        <w:rPr>
-          <w:lang w:val="en-CA"/>
-        </w:rPr>
-        <w:tab/>
-        <w:t>Return None</w:t>
-      </w:r>
-    </w:p>
-    <w:p>
-      <w:pPr>
-        <w:jc w:val="both"/>
-        <w:rPr>
-          <w:lang w:val="en-CA"/>
-        </w:rPr>
-      </w:pPr>
-      <w:r>
-        <w:rPr>
-          <w:lang w:val="en-CA"/>
-        </w:rPr>
-        <w:tab/>
-      </w:r>
-      <w:r>
-        <w:rPr>
-          <w:lang w:val="en-CA"/>
-        </w:rPr>
-        <w:t>s</w:t>
-      </w:r>
-      <w:r>
-        <w:rPr>
-          <w:lang w:val="en-CA"/>
-        </w:rPr>
-        <w:t xml:space="preserve">plit the header, iterate through all fields to find the last page using the keyword </w:t>
-      </w:r>
-      <w:r>
-        <w:rPr>
-          <w:lang w:val="en-CA"/>
-        </w:rPr>
-        <w:t>'</w:t>
-      </w:r>
-      <w:proofErr w:type="spellStart"/>
-      <w:r>
-        <w:rPr>
-          <w:lang w:val="en-CA"/>
-        </w:rPr>
-        <w:t>rel</w:t>
-      </w:r>
-      <w:proofErr w:type="spellEnd"/>
-      <w:r>
-        <w:rPr>
-          <w:lang w:val="en-CA"/>
-        </w:rPr>
-        <w:t>="last"'</w:t>
-      </w:r>
-    </w:p>
-    <w:p>
-      <w:pPr>
-        <w:jc w:val="both"/>
-        <w:rPr>
-          <w:lang w:val="en-CA"/>
-        </w:rPr>
-      </w:pPr>
-      <w:r>
-        <w:rPr>
-          <w:lang w:val="en-CA"/>
-        </w:rPr>
-        <w:tab/>
-      </w:r>
-      <w:r>
-        <w:rPr>
-          <w:lang w:val="en-CA"/>
-        </w:rPr>
-        <w:t>c</w:t>
-      </w:r>
-      <w:r>
-        <w:rPr>
-          <w:lang w:val="en-CA"/>
-        </w:rPr>
-        <w:t xml:space="preserve">lean up the </w:t>
-      </w:r>
-      <w:proofErr w:type="spellStart"/>
-      <w:r>
-        <w:rPr>
-          <w:lang w:val="en-CA"/>
-        </w:rPr>
-        <w:t>uri</w:t>
-      </w:r>
-      <w:proofErr w:type="spellEnd"/>
-      <w:r>
-        <w:rPr>
-          <w:lang w:val="en-CA"/>
-        </w:rPr>
-        <w:t xml:space="preserve"> of the last page (remove “;”, “&lt;” and “&gt;”)</w:t>
-      </w:r>
-    </w:p>
-    <w:p>
-      <w:pPr>
-        <w:jc w:val="both"/>
-        <w:rPr>
-          <w:lang w:val="en-CA"/>
-        </w:rPr>
-      </w:pPr>
-      <w:r>
-        <w:rPr>
-          <w:lang w:val="en-CA"/>
-        </w:rPr>
-        <w:tab/>
-        <w:t xml:space="preserve">parse the </w:t>
-      </w:r>
-      <w:proofErr w:type="spellStart"/>
-      <w:r>
-        <w:rPr>
-          <w:lang w:val="en-CA"/>
-        </w:rPr>
-        <w:t>uri</w:t>
-      </w:r>
-      <w:proofErr w:type="spellEnd"/>
-      <w:r>
-        <w:rPr>
-          <w:lang w:val="en-CA"/>
-        </w:rPr>
-        <w:t xml:space="preserve"> to get the last page</w:t>
-      </w:r>
-    </w:p>
-    <w:p>
-      <w:pPr>
-        <w:jc w:val="both"/>
-        <w:rPr>
-          <w:lang w:val="en-CA"/>
-        </w:rPr>
-      </w:pPr>
-      <w:r>
-        <w:rPr>
-          <w:lang w:val="en-CA"/>
-        </w:rPr>
-        <w:t xml:space="preserve">   </w:t>
-      </w:r>
-      <w:r>
-        <w:rPr>
-          <w:lang w:val="en-CA"/>
-        </w:rPr>
-        <w:tab/>
-      </w:r>
-      <w:r>
-        <w:rPr>
-          <w:lang w:val="en-CA"/>
-        </w:rPr>
-        <w:t xml:space="preserve">return </w:t>
-      </w:r>
-      <w:proofErr w:type="spellStart"/>
-      <w:r>
-        <w:rPr>
-          <w:lang w:val="en-CA"/>
-        </w:rPr>
-        <w:t>last_page_number</w:t>
-      </w:r>
-      <w:proofErr w:type="spellEnd"/>
-    </w:p>
-    <w:p>
-      <w:pPr>
-        <w:jc w:val="both"/>
-        <w:rPr>
-          <w:lang w:val="en-CA"/>
-        </w:rPr>
-      </w:pPr>
-    </w:p>
-    <w:p>
-      <w:pPr>
-        <w:jc w:val="both"/>
-        <w:rPr>
-          <w:lang w:val="en-CA"/>
-        </w:rPr>
-      </w:pPr>
-      <w:proofErr w:type="spellStart"/>
-      <w:r>
-        <w:rPr>
-          <w:lang w:val="en-CA"/>
-        </w:rPr>
-        <w:t>clean_issue_label_name</w:t>
-      </w:r>
-      <w:proofErr w:type="spellEnd"/>
-      <w:r>
-        <w:rPr>
-          <w:lang w:val="en-CA"/>
-        </w:rPr>
-        <w:t>(label):</w:t>
-      </w:r>
-    </w:p>
-    <w:p>
-      <w:pPr>
-        <w:ind w:firstLine="708"/>
-        <w:jc w:val="both"/>
-        <w:rPr>
-          <w:lang w:val="en-CA"/>
-        </w:rPr>
-      </w:pPr>
-      <w:r>
-        <w:rPr>
-          <w:lang w:val="en-CA"/>
-        </w:rPr>
-        <w:t xml:space="preserve">Clean the name (remove </w:t>
-      </w:r>
-      <w:proofErr w:type="spellStart"/>
-      <w:r>
-        <w:rPr>
-          <w:lang w:val="en-CA"/>
-        </w:rPr>
-        <w:t>os</w:t>
-      </w:r>
-      <w:proofErr w:type="spellEnd"/>
-      <w:r>
-        <w:rPr>
-          <w:lang w:val="en-CA"/>
-        </w:rPr>
-        <w:t xml:space="preserve"> buggy characters, such as “:”, “/”, etc.)</w:t>
-      </w:r>
-    </w:p>
-    <w:p>
-      <w:pPr>
-        <w:jc w:val="both"/>
-        <w:rPr>
-          <w:lang w:val="en-CA"/>
-        </w:rPr>
-      </w:pPr>
-    </w:p>
-    <w:p>
-      <w:pPr>
-        <w:jc w:val="both"/>
-        <w:rPr>
-          <w:lang w:val="en-CA"/>
-        </w:rPr>
-      </w:pPr>
-      <w:proofErr w:type="spellStart"/>
-      <w:r>
-        <w:rPr>
-          <w:lang w:val="en-CA"/>
-        </w:rPr>
-        <w:t>w</w:t>
-      </w:r>
-      <w:r>
-        <w:rPr>
-          <w:lang w:val="en-CA"/>
-        </w:rPr>
-        <w:t>rite_closed_issues_to_csv</w:t>
-      </w:r>
-      <w:proofErr w:type="spellEnd"/>
-      <w:r>
-        <w:rPr>
-          <w:lang w:val="en-CA"/>
-        </w:rPr>
-        <w:t>(</w:t>
-      </w:r>
-      <w:proofErr w:type="spellStart"/>
-      <w:r>
-        <w:rPr>
-          <w:lang w:val="en-CA"/>
-        </w:rPr>
-        <w:t>json_issues_path</w:t>
-      </w:r>
-      <w:proofErr w:type="spellEnd"/>
-      <w:r>
-        <w:rPr>
-          <w:lang w:val="en-CA"/>
-        </w:rPr>
-        <w:t>=BASE_ISSUES_DIR):</w:t>
-      </w:r>
-    </w:p>
-    <w:p>
-      <w:pPr>
-        <w:ind w:firstLine="708"/>
-        <w:jc w:val="both"/>
-        <w:rPr>
-          <w:lang w:val="en-CA"/>
-        </w:rPr>
-      </w:pPr>
-      <w:r>
-        <w:rPr>
-          <w:lang w:val="en-CA"/>
-        </w:rPr>
-        <w:t>CLOSED_ISSUES_DIR = Path('data/</w:t>
-      </w:r>
-      <w:proofErr w:type="spellStart"/>
-      <w:r>
-        <w:rPr>
-          <w:lang w:val="en-CA"/>
-        </w:rPr>
-        <w:t>closed_issues</w:t>
-      </w:r>
-      <w:proofErr w:type="spellEnd"/>
-      <w:r>
-        <w:rPr>
-          <w:lang w:val="en-CA"/>
-        </w:rPr>
-        <w:t>/')</w:t>
-      </w:r>
-    </w:p>
-    <w:p>
-      <w:pPr>
-        <w:jc w:val="both"/>
-        <w:rPr>
-          <w:lang w:val="en-CA"/>
-        </w:rPr>
-      </w:pPr>
-      <w:r>
-        <w:rPr>
-          <w:lang w:val="en-CA"/>
-        </w:rPr>
-        <w:t xml:space="preserve">    </w:t>
-      </w:r>
-      <w:r>
-        <w:rPr>
-          <w:lang w:val="en-CA"/>
-        </w:rPr>
-        <w:tab/>
-      </w:r>
-      <w:proofErr w:type="spellStart"/>
-      <w:r>
-        <w:rPr>
-          <w:lang w:val="en-CA"/>
-        </w:rPr>
-        <w:t>CLOSED_ISSUES_DIR.mkdir</w:t>
-      </w:r>
-      <w:proofErr w:type="spellEnd"/>
-      <w:r>
-        <w:rPr>
-          <w:lang w:val="en-CA"/>
-        </w:rPr>
-        <w:t xml:space="preserve">(parents=True, </w:t>
-      </w:r>
-      <w:proofErr w:type="spellStart"/>
-      <w:r>
-        <w:rPr>
-          <w:lang w:val="en-CA"/>
-        </w:rPr>
-        <w:t>exist_ok</w:t>
-      </w:r>
-      <w:proofErr w:type="spellEnd"/>
-      <w:r>
-        <w:rPr>
-          <w:lang w:val="en-CA"/>
-        </w:rPr>
-        <w:t>=True)</w:t>
-      </w:r>
-    </w:p>
-    <w:p>
-      <w:pPr>
-        <w:jc w:val="both"/>
-        <w:rPr>
-          <w:lang w:val="en-CA"/>
-        </w:rPr>
-      </w:pPr>
-      <w:r>
-        <w:rPr>
-          <w:lang w:val="en-CA"/>
-        </w:rPr>
-        <w:tab/>
-      </w:r>
-      <w:r>
-        <w:rPr>
-          <w:lang w:val="en-CA"/>
-        </w:rPr>
-        <w:t xml:space="preserve">Iterate through all json files in </w:t>
-      </w:r>
-      <w:proofErr w:type="spellStart"/>
-      <w:r>
-        <w:rPr>
-          <w:lang w:val="en-CA"/>
-        </w:rPr>
-        <w:t>json_issues_path</w:t>
-      </w:r>
-      <w:proofErr w:type="spellEnd"/>
-    </w:p>
-    <w:p>
-      <w:pPr>
-        <w:jc w:val="both"/>
-        <w:rPr>
-          <w:lang w:val="en-CA"/>
-        </w:rPr>
-      </w:pPr>
-      <w:r>
-        <w:rPr>
-          <w:lang w:val="en-CA"/>
-        </w:rPr>
-        <w:tab/>
-      </w:r>
-      <w:r>
-        <w:rPr>
-          <w:lang w:val="en-CA"/>
-        </w:rPr>
-        <w:tab/>
-        <w:t>Open json</w:t>
-      </w:r>
-    </w:p>
-    <w:p>
-      <w:pPr>
-        <w:jc w:val="both"/>
-        <w:rPr>
-          <w:lang w:val="en-CA"/>
-        </w:rPr>
-      </w:pPr>
-      <w:r>
-        <w:rPr>
-          <w:lang w:val="en-CA"/>
-        </w:rPr>
-        <w:tab/>
-      </w:r>
-      <w:r>
-        <w:rPr>
-          <w:lang w:val="en-CA"/>
-        </w:rPr>
-        <w:tab/>
-      </w:r>
-      <w:r>
-        <w:rPr>
-          <w:lang w:val="en-CA"/>
-        </w:rPr>
-        <w:tab/>
-        <w:t>Load json</w:t>
+        <w:t>From a csv containing f</w:t>
+      </w:r>
+      <w:r>
+        <w:rPr>
+          <w:lang w:val="en-CA"/>
+        </w:rPr>
+        <w:t>rameworks’ information, mines each framework issues (with label or not) and saves them in a json and a csv file.</w:t>
       </w:r>
       <w:bookmarkStart w:id="0" w:name="_GoBack"/>
       <w:bookmarkEnd w:id="0"/>
@@ -2916,112 +1070,12 @@
       <w:pPr>
         <w:jc w:val="both"/>
         <w:rPr>
-          <w:lang w:val="en-CA"/>
-        </w:rPr>
-      </w:pPr>
-      <w:r>
-        <w:rPr>
-          <w:lang w:val="en-CA"/>
-        </w:rPr>
-        <w:tab/>
-      </w:r>
-      <w:r>
-        <w:rPr>
-          <w:lang w:val="en-CA"/>
-        </w:rPr>
-        <w:tab/>
-        <w:t xml:space="preserve">If extraction was a list of </w:t>
-      </w:r>
-      <w:proofErr w:type="gramStart"/>
-      <w:r>
-        <w:rPr>
-          <w:lang w:val="en-CA"/>
-        </w:rPr>
-        <w:t>list</w:t>
-      </w:r>
-      <w:proofErr w:type="gramEnd"/>
-      <w:r>
-        <w:rPr>
-          <w:lang w:val="en-CA"/>
-        </w:rPr>
-        <w:t xml:space="preserve"> (backwards compatibility), then flatten the json</w:t>
-      </w:r>
-    </w:p>
-    <w:p>
-      <w:pPr>
-        <w:jc w:val="both"/>
-        <w:rPr>
-          <w:lang w:val="en-CA"/>
-        </w:rPr>
-      </w:pPr>
-      <w:r>
-        <w:rPr>
-          <w:lang w:val="en-CA"/>
-        </w:rPr>
-        <w:tab/>
-      </w:r>
-      <w:r>
-        <w:rPr>
-          <w:lang w:val="en-CA"/>
-        </w:rPr>
-        <w:tab/>
-        <w:t>Else, it is already flattened</w:t>
-      </w:r>
-    </w:p>
-    <w:p>
-      <w:pPr>
-        <w:jc w:val="both"/>
-        <w:rPr>
-          <w:lang w:val="en-CA"/>
-        </w:rPr>
-      </w:pPr>
-      <w:r>
-        <w:rPr>
-          <w:lang w:val="en-CA"/>
-        </w:rPr>
-        <w:tab/>
-      </w:r>
-      <w:r>
-        <w:rPr>
-          <w:lang w:val="en-CA"/>
-        </w:rPr>
-        <w:tab/>
-        <w:t>Dump all json in a string</w:t>
-      </w:r>
-    </w:p>
-    <w:p>
-      <w:pPr>
-        <w:jc w:val="both"/>
-        <w:rPr>
-          <w:lang w:val="en-CA"/>
-        </w:rPr>
-      </w:pPr>
-      <w:r>
-        <w:rPr>
-          <w:lang w:val="en-CA"/>
-        </w:rPr>
-        <w:tab/>
-      </w:r>
-      <w:r>
-        <w:rPr>
-          <w:lang w:val="en-CA"/>
-        </w:rPr>
-        <w:tab/>
-        <w:t>Only select issues that are closed and save them in a csv</w:t>
-      </w:r>
-    </w:p>
-    <w:p>
-      <w:pPr>
-        <w:jc w:val="both"/>
-        <w:rPr>
           <w:b/>
-          <w:lang w:val="en-CA"/>
         </w:rPr>
       </w:pPr>
       <w:r>
         <w:rPr>
           <w:b/>
-          <w:lang w:val="en-CA"/>
         </w:rPr>
         <w:t>Document 3: script_comments.py</w:t>
       </w:r>
@@ -3029,17 +1083,11 @@
     <w:p>
       <w:pPr>
         <w:jc w:val="both"/>
-        <w:rPr>
-          <w:lang w:val="en-CA"/>
-        </w:rPr>
-      </w:pPr>
-    </w:p>
-    <w:p>
-      <w:pPr>
-        <w:jc w:val="both"/>
-        <w:rPr>
-          <w:lang w:val="en-CA"/>
-        </w:rPr>
+      </w:pPr>
+    </w:p>
+    <w:p>
+      <w:pPr>
+        <w:jc w:val="both"/>
       </w:pPr>
     </w:p>
     <w:p>
@@ -3116,7 +1164,6 @@
           <w:i/>
           <w:lang w:val="en-CA"/>
         </w:rPr>
-        <w:lastRenderedPageBreak/>
         <w:t xml:space="preserve">I apologize for the formatting of the tables. Be mindful of the table name, as some “relevant bugs” tables are </w:t>
       </w:r>
       <w:r>
@@ -3279,6 +1326,7 @@
         <w:rPr>
           <w:lang w:val="en-CA"/>
         </w:rPr>
+        <w:lastRenderedPageBreak/>
         <w:t>Non-relevant:</w:t>
       </w:r>
       <w:r>
@@ -3892,19 +1940,11 @@
         </w:rPr>
         <w:t xml:space="preserve"> </w:t>
       </w:r>
-      <w:proofErr w:type="gramStart"/>
-      <w:r>
-        <w:rPr>
-          <w:lang w:val="en-CA"/>
-        </w:rPr>
-        <w:t>No</w:t>
-      </w:r>
-      <w:proofErr w:type="gramEnd"/>
-      <w:r>
-        <w:rPr>
-          <w:lang w:val="en-CA"/>
-        </w:rPr>
-        <w:t xml:space="preserve"> Emilio notes</w:t>
+      <w:r>
+        <w:rPr>
+          <w:lang w:val="en-CA"/>
+        </w:rPr>
+        <w:t>No Emilio notes</w:t>
       </w:r>
       <w:r>
         <w:rPr>
@@ -4320,7 +2360,6 @@
         <w:rPr>
           <w:lang w:val="en-CA"/>
         </w:rPr>
-        <w:lastRenderedPageBreak/>
         <w:t>PyTorch</w:t>
       </w:r>
       <w:proofErr w:type="spellEnd"/>
@@ -4505,6 +2544,7 @@
         <w:rPr>
           <w:lang w:val="en-CA"/>
         </w:rPr>
+        <w:lastRenderedPageBreak/>
         <w:t xml:space="preserve">Relevant: </w:t>
       </w:r>
       <w:r>
@@ -5363,153 +3403,153 @@
         <w:rPr>
           <w:lang w:val="en-CA"/>
         </w:rPr>
+        <w:t xml:space="preserve">1) </w:t>
+      </w:r>
+      <w:proofErr w:type="spellStart"/>
+      <w:r>
+        <w:rPr>
+          <w:lang w:val="en-CA"/>
+        </w:rPr>
+        <w:t>PyT</w:t>
+      </w:r>
+      <w:r>
+        <w:rPr>
+          <w:lang w:val="en-CA"/>
+        </w:rPr>
+        <w:t>orch</w:t>
+      </w:r>
+      <w:proofErr w:type="spellEnd"/>
+      <w:r>
+        <w:rPr>
+          <w:lang w:val="en-CA"/>
+        </w:rPr>
+        <w:t xml:space="preserve"> versions’ compatibility (page 1): </w:t>
+      </w:r>
+      <w:r>
+        <w:rPr>
+          <w:lang w:val="en-CA"/>
+        </w:rPr>
+        <w:t>dependencies</w:t>
+      </w:r>
+      <w:r>
+        <w:rPr>
+          <w:lang w:val="en-CA"/>
+        </w:rPr>
+        <w:t>’</w:t>
+      </w:r>
+      <w:r>
+        <w:rPr>
+          <w:lang w:val="en-CA"/>
+        </w:rPr>
+        <w:t xml:space="preserve"> version for </w:t>
+      </w:r>
+      <w:r>
+        <w:rPr>
+          <w:lang w:val="en-CA"/>
+        </w:rPr>
+        <w:t xml:space="preserve">each </w:t>
+      </w:r>
+      <w:proofErr w:type="spellStart"/>
+      <w:r>
+        <w:rPr>
+          <w:lang w:val="en-CA"/>
+        </w:rPr>
+        <w:t>PyTorch</w:t>
+      </w:r>
+      <w:proofErr w:type="spellEnd"/>
+      <w:r>
+        <w:rPr>
+          <w:lang w:val="en-CA"/>
+        </w:rPr>
+        <w:t xml:space="preserve"> version. The table’s purpose is to know which dependencies are needed to install a buggy version.</w:t>
+      </w:r>
+    </w:p>
+    <w:p>
+      <w:pPr>
+        <w:rPr>
+          <w:lang w:val="en-CA"/>
+        </w:rPr>
+      </w:pPr>
+      <w:r>
+        <w:rPr>
+          <w:lang w:val="en-CA"/>
+        </w:rPr>
+        <w:t xml:space="preserve">2) </w:t>
+      </w:r>
+      <w:proofErr w:type="spellStart"/>
+      <w:r>
+        <w:rPr>
+          <w:lang w:val="en-CA"/>
+        </w:rPr>
+        <w:t>w</w:t>
+      </w:r>
+      <w:r>
+        <w:rPr>
+          <w:lang w:val="en-CA"/>
+        </w:rPr>
+        <w:t>hl</w:t>
+      </w:r>
+      <w:proofErr w:type="spellEnd"/>
+      <w:r>
+        <w:rPr>
+          <w:lang w:val="en-CA"/>
+        </w:rPr>
+        <w:t xml:space="preserve"> packages for each Python version compatible with various </w:t>
+      </w:r>
+      <w:proofErr w:type="spellStart"/>
+      <w:r>
+        <w:rPr>
+          <w:lang w:val="en-CA"/>
+        </w:rPr>
+        <w:t>PyTorch</w:t>
+      </w:r>
+      <w:proofErr w:type="spellEnd"/>
+      <w:r>
+        <w:rPr>
+          <w:lang w:val="en-CA"/>
+        </w:rPr>
+        <w:t xml:space="preserve"> versions (page 2): </w:t>
+      </w:r>
+      <w:proofErr w:type="spellStart"/>
+      <w:r>
+        <w:rPr>
+          <w:lang w:val="en-CA"/>
+        </w:rPr>
+        <w:t>whl</w:t>
+      </w:r>
+      <w:proofErr w:type="spellEnd"/>
+      <w:r>
+        <w:rPr>
+          <w:lang w:val="en-CA"/>
+        </w:rPr>
+        <w:t xml:space="preserve"> packages are easier for the installation </w:t>
+      </w:r>
+      <w:proofErr w:type="spellStart"/>
+      <w:r>
+        <w:rPr>
+          <w:lang w:val="en-CA"/>
+        </w:rPr>
+        <w:t>ofl</w:t>
+      </w:r>
+      <w:proofErr w:type="spellEnd"/>
+      <w:r>
+        <w:rPr>
+          <w:lang w:val="en-CA"/>
+        </w:rPr>
+        <w:t xml:space="preserve"> the buggy version. NOTE: The links are for CUDA 7.5</w:t>
+      </w:r>
+    </w:p>
+    <w:p>
+      <w:pPr>
+        <w:rPr>
+          <w:lang w:val="en-CA"/>
+        </w:rPr>
+      </w:pPr>
+      <w:r>
+        <w:rPr>
+          <w:lang w:val="en-CA"/>
+        </w:rPr>
         <w:lastRenderedPageBreak/>
-        <w:t xml:space="preserve">1) </w:t>
-      </w:r>
-      <w:proofErr w:type="spellStart"/>
-      <w:r>
-        <w:rPr>
-          <w:lang w:val="en-CA"/>
-        </w:rPr>
-        <w:t>PyT</w:t>
-      </w:r>
-      <w:r>
-        <w:rPr>
-          <w:lang w:val="en-CA"/>
-        </w:rPr>
-        <w:t>orch</w:t>
-      </w:r>
-      <w:proofErr w:type="spellEnd"/>
-      <w:r>
-        <w:rPr>
-          <w:lang w:val="en-CA"/>
-        </w:rPr>
-        <w:t xml:space="preserve"> versions’ compatibility (page 1): </w:t>
-      </w:r>
-      <w:r>
-        <w:rPr>
-          <w:lang w:val="en-CA"/>
-        </w:rPr>
-        <w:t>dependencies</w:t>
-      </w:r>
-      <w:r>
-        <w:rPr>
-          <w:lang w:val="en-CA"/>
-        </w:rPr>
-        <w:t>’</w:t>
-      </w:r>
-      <w:r>
-        <w:rPr>
-          <w:lang w:val="en-CA"/>
-        </w:rPr>
-        <w:t xml:space="preserve"> version for </w:t>
-      </w:r>
-      <w:r>
-        <w:rPr>
-          <w:lang w:val="en-CA"/>
-        </w:rPr>
-        <w:t xml:space="preserve">each </w:t>
-      </w:r>
-      <w:proofErr w:type="spellStart"/>
-      <w:r>
-        <w:rPr>
-          <w:lang w:val="en-CA"/>
-        </w:rPr>
-        <w:t>PyTorch</w:t>
-      </w:r>
-      <w:proofErr w:type="spellEnd"/>
-      <w:r>
-        <w:rPr>
-          <w:lang w:val="en-CA"/>
-        </w:rPr>
-        <w:t xml:space="preserve"> version. The table’s purpose is to know which dependencies are needed to install a buggy version.</w:t>
-      </w:r>
-    </w:p>
-    <w:p>
-      <w:pPr>
-        <w:rPr>
-          <w:lang w:val="en-CA"/>
-        </w:rPr>
-      </w:pPr>
-      <w:r>
-        <w:rPr>
-          <w:lang w:val="en-CA"/>
-        </w:rPr>
-        <w:t xml:space="preserve">2) </w:t>
-      </w:r>
-      <w:proofErr w:type="spellStart"/>
-      <w:r>
-        <w:rPr>
-          <w:lang w:val="en-CA"/>
-        </w:rPr>
-        <w:t>w</w:t>
-      </w:r>
-      <w:r>
-        <w:rPr>
-          <w:lang w:val="en-CA"/>
-        </w:rPr>
-        <w:t>hl</w:t>
-      </w:r>
-      <w:proofErr w:type="spellEnd"/>
-      <w:r>
-        <w:rPr>
-          <w:lang w:val="en-CA"/>
-        </w:rPr>
-        <w:t xml:space="preserve"> packages for each Python version compatible with various </w:t>
-      </w:r>
-      <w:proofErr w:type="spellStart"/>
-      <w:r>
-        <w:rPr>
-          <w:lang w:val="en-CA"/>
-        </w:rPr>
-        <w:t>PyTorch</w:t>
-      </w:r>
-      <w:proofErr w:type="spellEnd"/>
-      <w:r>
-        <w:rPr>
-          <w:lang w:val="en-CA"/>
-        </w:rPr>
-        <w:t xml:space="preserve"> versions (page 2): </w:t>
-      </w:r>
-      <w:proofErr w:type="spellStart"/>
-      <w:r>
-        <w:rPr>
-          <w:lang w:val="en-CA"/>
-        </w:rPr>
-        <w:t>whl</w:t>
-      </w:r>
-      <w:proofErr w:type="spellEnd"/>
-      <w:r>
-        <w:rPr>
-          <w:lang w:val="en-CA"/>
-        </w:rPr>
-        <w:t xml:space="preserve"> packages are easier for the installation </w:t>
-      </w:r>
-      <w:proofErr w:type="spellStart"/>
-      <w:r>
-        <w:rPr>
-          <w:lang w:val="en-CA"/>
-        </w:rPr>
-        <w:t>ofl</w:t>
-      </w:r>
-      <w:proofErr w:type="spellEnd"/>
-      <w:r>
-        <w:rPr>
-          <w:lang w:val="en-CA"/>
-        </w:rPr>
-        <w:t xml:space="preserve"> the buggy version. NOTE: The links are for CUDA 7.5</w:t>
-      </w:r>
-    </w:p>
-    <w:p>
-      <w:pPr>
-        <w:rPr>
-          <w:lang w:val="en-CA"/>
-        </w:rPr>
-      </w:pPr>
-      <w:r>
-        <w:rPr>
-          <w:lang w:val="en-CA"/>
-        </w:rPr>
         <w:t>3</w:t>
       </w:r>
       <w:r>
@@ -6079,7 +4119,6 @@
         <w:rPr>
           <w:lang w:val="en-CA"/>
         </w:rPr>
-        <w:lastRenderedPageBreak/>
         <w:t>4.4- implement a python inserter for th</w:t>
       </w:r>
       <w:r>
@@ -6141,6 +4180,7 @@
         <w:rPr>
           <w:lang w:val="en-CA"/>
         </w:rPr>
+        <w:lastRenderedPageBreak/>
         <w:t xml:space="preserve">Machine performance is not </w:t>
       </w:r>
       <w:proofErr w:type="gramStart"/>

</xml_diff>

<commit_message>
update report for script_comments.py
</commit_message>
<xml_diff>
--- a/Report S2019 frameworks defects2.docx
+++ b/Report S2019 frameworks defects2.docx
@@ -1063,6 +1063,94 @@
         </w:rPr>
         <w:t>rameworks’ information, mines each framework issues (with label or not) and saves them in a json and a csv file.</w:t>
       </w:r>
+    </w:p>
+    <w:p>
+      <w:pPr>
+        <w:jc w:val="both"/>
+        <w:rPr>
+          <w:b/>
+        </w:rPr>
+      </w:pPr>
+      <w:r>
+        <w:rPr>
+          <w:b/>
+        </w:rPr>
+        <w:t>Document 3: script_comments.py</w:t>
+      </w:r>
+    </w:p>
+    <w:p>
+      <w:pPr>
+        <w:jc w:val="both"/>
+        <w:rPr>
+          <w:lang w:val="en-CA"/>
+        </w:rPr>
+      </w:pPr>
+      <w:r>
+        <w:rPr>
+          <w:lang w:val="en-CA"/>
+        </w:rPr>
+        <w:t>F</w:t>
+      </w:r>
+      <w:r>
+        <w:rPr>
+          <w:lang w:val="en-CA"/>
+        </w:rPr>
+        <w:t xml:space="preserve">rom </w:t>
+      </w:r>
+      <w:r>
+        <w:rPr>
+          <w:lang w:val="en-CA"/>
+        </w:rPr>
+        <w:t>the</w:t>
+      </w:r>
+      <w:r>
+        <w:rPr>
+          <w:lang w:val="en-CA"/>
+        </w:rPr>
+        <w:t xml:space="preserve"> csv containing</w:t>
+      </w:r>
+      <w:r>
+        <w:rPr>
+          <w:lang w:val="en-CA"/>
+        </w:rPr>
+        <w:t xml:space="preserve"> issues</w:t>
+      </w:r>
+      <w:r>
+        <w:rPr>
+          <w:lang w:val="en-CA"/>
+        </w:rPr>
+        <w:t xml:space="preserve">, mines </w:t>
+      </w:r>
+      <w:r>
+        <w:rPr>
+          <w:lang w:val="en-CA"/>
+        </w:rPr>
+        <w:t>all comments</w:t>
+      </w:r>
+      <w:r>
+        <w:rPr>
+          <w:lang w:val="en-CA"/>
+        </w:rPr>
+        <w:t xml:space="preserve"> </w:t>
+      </w:r>
+      <w:r>
+        <w:rPr>
+          <w:lang w:val="en-CA"/>
+        </w:rPr>
+        <w:t>of all issues in the csv</w:t>
+      </w:r>
+      <w:r>
+        <w:rPr>
+          <w:lang w:val="en-CA"/>
+        </w:rPr>
+        <w:t xml:space="preserve"> and saves them in a json and a csv file.</w:t>
+      </w:r>
+      <w:r>
+        <w:rPr>
+          <w:lang w:val="en-CA"/>
+        </w:rPr>
+        <w:t xml:space="preserve"> The comments for issues with label will be already in their own csv, since issues are already separated after using script_issues.py.</w:t>
+      </w:r>
       <w:bookmarkStart w:id="0" w:name="_GoBack"/>
       <w:bookmarkEnd w:id="0"/>
     </w:p>
@@ -1070,24 +1158,8 @@
       <w:pPr>
         <w:jc w:val="both"/>
         <w:rPr>
-          <w:b/>
-        </w:rPr>
-      </w:pPr>
-      <w:r>
-        <w:rPr>
-          <w:b/>
-        </w:rPr>
-        <w:t>Document 3: script_comments.py</w:t>
-      </w:r>
-    </w:p>
-    <w:p>
-      <w:pPr>
-        <w:jc w:val="both"/>
-      </w:pPr>
-    </w:p>
-    <w:p>
-      <w:pPr>
-        <w:jc w:val="both"/>
+          <w:lang w:val="en-CA"/>
+        </w:rPr>
       </w:pPr>
     </w:p>
     <w:p>
@@ -1277,6 +1349,7 @@
         <w:rPr>
           <w:lang w:val="en-CA"/>
         </w:rPr>
+        <w:lastRenderedPageBreak/>
         <w:t xml:space="preserve">Relevant: </w:t>
       </w:r>
       <w:r>
@@ -1326,7 +1399,6 @@
         <w:rPr>
           <w:lang w:val="en-CA"/>
         </w:rPr>
-        <w:lastRenderedPageBreak/>
         <w:t>Non-relevant:</w:t>
       </w:r>
       <w:r>

</xml_diff>

<commit_message>
updated titles in report
</commit_message>
<xml_diff>
--- a/Report S2019 frameworks defects2.docx
+++ b/Report S2019 frameworks defects2.docx
@@ -226,21 +226,19 @@
         <w:rPr>
           <w:lang w:val="en-CA"/>
         </w:rPr>
-        <w:t xml:space="preserve">1- Popular </w:t>
-      </w:r>
-      <w:proofErr w:type="spellStart"/>
-      <w:r>
-        <w:rPr>
-          <w:lang w:val="en-CA"/>
-        </w:rPr>
-        <w:t>framworks</w:t>
-      </w:r>
-      <w:proofErr w:type="spellEnd"/>
-      <w:r>
-        <w:rPr>
-          <w:lang w:val="en-CA"/>
-        </w:rPr>
-        <w:t xml:space="preserve"> research</w:t>
+        <w:t>1- Popular fram</w:t>
+      </w:r>
+      <w:r>
+        <w:rPr>
+          <w:lang w:val="en-CA"/>
+        </w:rPr>
+        <w:t>e</w:t>
+      </w:r>
+      <w:r>
+        <w:rPr>
+          <w:lang w:val="en-CA"/>
+        </w:rPr>
+        <w:t>works research</w:t>
       </w:r>
       <w:r>
         <w:rPr>
@@ -637,7 +635,19 @@
         <w:rPr>
           <w:lang w:val="en-CA"/>
         </w:rPr>
-        <w:t xml:space="preserve"> referenced other websites </w:t>
+        <w:t xml:space="preserve"> referenced other websites</w:t>
+      </w:r>
+      <w:r>
+        <w:rPr>
+          <w:lang w:val="en-CA"/>
+        </w:rPr>
+        <w:t xml:space="preserve"> in</w:t>
+      </w:r>
+      <w:r>
+        <w:rPr>
+          <w:lang w:val="en-CA"/>
+        </w:rPr>
+        <w:t xml:space="preserve"> </w:t>
       </w:r>
       <w:r>
         <w:rPr>
@@ -680,276 +690,69 @@
     </w:p>
     <w:p>
       <w:pPr>
-        <w:jc w:val="both"/>
-        <w:rPr>
-          <w:lang w:val="en-CA"/>
-        </w:rPr>
-      </w:pPr>
-      <w:r>
-        <w:rPr>
-          <w:lang w:val="en-CA"/>
-        </w:rPr>
-        <w:t xml:space="preserve">The second step of research is to find way(s) of extracting the bugs that have an impact on neural networks model. </w:t>
-      </w:r>
-      <w:r>
-        <w:rPr>
-          <w:lang w:val="en-CA"/>
-        </w:rPr>
-        <w:t xml:space="preserve">Since crashing bugs would prevent to run the deep learning models, it was important to only study non-crashing bugs. </w:t>
-      </w:r>
-    </w:p>
-    <w:p>
-      <w:pPr>
-        <w:jc w:val="both"/>
-        <w:rPr>
-          <w:lang w:val="en-CA"/>
-        </w:rPr>
-      </w:pPr>
-      <w:r>
-        <w:rPr>
-          <w:lang w:val="en-CA"/>
-        </w:rPr>
-        <w:t xml:space="preserve">I started to study bug repositories </w:t>
-      </w:r>
-      <w:r>
-        <w:rPr>
-          <w:lang w:val="en-CA"/>
-        </w:rPr>
-        <w:t xml:space="preserve">of </w:t>
-      </w:r>
-      <w:r>
-        <w:rPr>
-          <w:lang w:val="en-CA"/>
-        </w:rPr>
-        <w:t>TensorFlow</w:t>
-      </w:r>
-      <w:r>
-        <w:rPr>
-          <w:lang w:val="en-CA"/>
-        </w:rPr>
-        <w:t xml:space="preserve">, </w:t>
-      </w:r>
-      <w:proofErr w:type="spellStart"/>
-      <w:r>
-        <w:rPr>
-          <w:lang w:val="en-CA"/>
-        </w:rPr>
-        <w:t>Keras</w:t>
-      </w:r>
-      <w:proofErr w:type="spellEnd"/>
-      <w:r>
-        <w:rPr>
-          <w:lang w:val="en-CA"/>
-        </w:rPr>
-        <w:t xml:space="preserve"> and </w:t>
-      </w:r>
-      <w:proofErr w:type="spellStart"/>
-      <w:r>
-        <w:rPr>
-          <w:lang w:val="en-CA"/>
-        </w:rPr>
-        <w:t>PyTorch</w:t>
-      </w:r>
-      <w:proofErr w:type="spellEnd"/>
-      <w:r>
-        <w:rPr>
-          <w:lang w:val="en-CA"/>
-        </w:rPr>
-        <w:t xml:space="preserve"> trying to find</w:t>
-      </w:r>
-      <w:r>
-        <w:rPr>
-          <w:lang w:val="en-CA"/>
-        </w:rPr>
-        <w:t xml:space="preserve"> a distinct aspect that separate crashing bugs and non-crashing bugs</w:t>
-      </w:r>
-      <w:r>
-        <w:rPr>
-          <w:lang w:val="en-CA"/>
-        </w:rPr>
-        <w:t xml:space="preserve">. First possibility, the repositories might have a label to indicate bugs, for example </w:t>
-      </w:r>
-      <w:proofErr w:type="spellStart"/>
-      <w:proofErr w:type="gramStart"/>
-      <w:r>
-        <w:rPr>
-          <w:lang w:val="en-CA"/>
-        </w:rPr>
-        <w:t>type:bug</w:t>
-      </w:r>
-      <w:proofErr w:type="spellEnd"/>
-      <w:proofErr w:type="gramEnd"/>
-      <w:r>
-        <w:rPr>
-          <w:lang w:val="en-CA"/>
-        </w:rPr>
-        <w:t>/performance</w:t>
-      </w:r>
-      <w:r>
-        <w:rPr>
-          <w:lang w:val="en-CA"/>
-        </w:rPr>
-        <w:t xml:space="preserve"> for </w:t>
-      </w:r>
-      <w:proofErr w:type="spellStart"/>
-      <w:r>
-        <w:rPr>
-          <w:lang w:val="en-CA"/>
-        </w:rPr>
-        <w:t>Keras</w:t>
-      </w:r>
-      <w:proofErr w:type="spellEnd"/>
-      <w:r>
-        <w:rPr>
-          <w:lang w:val="en-CA"/>
-        </w:rPr>
-        <w:t xml:space="preserve"> and </w:t>
-      </w:r>
-      <w:proofErr w:type="spellStart"/>
-      <w:r>
-        <w:rPr>
-          <w:lang w:val="en-CA"/>
-        </w:rPr>
-        <w:t>type:bug</w:t>
-      </w:r>
-      <w:proofErr w:type="spellEnd"/>
-      <w:r>
-        <w:rPr>
-          <w:lang w:val="en-CA"/>
-        </w:rPr>
-        <w:t xml:space="preserve"> for TensorFlow. However, for a non-initiated scientist (like me), I could not be assured that the labels were used correctly and would mark down a real non-crashing bug. </w:t>
-      </w:r>
-    </w:p>
-    <w:p>
-      <w:pPr>
-        <w:jc w:val="both"/>
-        <w:rPr>
-          <w:lang w:val="en-CA"/>
-        </w:rPr>
-      </w:pPr>
-      <w:r>
-        <w:rPr>
-          <w:lang w:val="en-CA"/>
-        </w:rPr>
-        <w:t xml:space="preserve">Near the end of the first day, </w:t>
-      </w:r>
-      <w:proofErr w:type="spellStart"/>
-      <w:r>
-        <w:rPr>
-          <w:lang w:val="en-CA"/>
-        </w:rPr>
-        <w:t>Houssem</w:t>
-      </w:r>
-      <w:proofErr w:type="spellEnd"/>
-      <w:r>
-        <w:rPr>
-          <w:lang w:val="en-CA"/>
-        </w:rPr>
-        <w:t xml:space="preserve"> recommended me to learn how to use Python dictionaries and </w:t>
-      </w:r>
-      <w:proofErr w:type="spellStart"/>
-      <w:r>
-        <w:rPr>
-          <w:lang w:val="en-CA"/>
-        </w:rPr>
-        <w:t>Github</w:t>
-      </w:r>
-      <w:proofErr w:type="spellEnd"/>
-      <w:r>
-        <w:rPr>
-          <w:lang w:val="en-CA"/>
-        </w:rPr>
-        <w:t xml:space="preserve"> API. He wanted to mine the information about each repository and store them in </w:t>
-      </w:r>
-      <w:r>
-        <w:rPr>
-          <w:lang w:val="en-CA"/>
-        </w:rPr>
-        <w:t xml:space="preserve">json and </w:t>
-      </w:r>
-      <w:r>
-        <w:rPr>
-          <w:lang w:val="en-CA"/>
-        </w:rPr>
-        <w:t>csv files.</w:t>
-      </w:r>
-      <w:r>
-        <w:rPr>
-          <w:lang w:val="en-CA"/>
-        </w:rPr>
-        <w:t xml:space="preserve"> The manual reading of </w:t>
-      </w:r>
-      <w:proofErr w:type="spellStart"/>
-      <w:r>
-        <w:rPr>
-          <w:lang w:val="en-CA"/>
-        </w:rPr>
-        <w:t>Github</w:t>
-      </w:r>
-      <w:proofErr w:type="spellEnd"/>
-      <w:r>
-        <w:rPr>
-          <w:lang w:val="en-CA"/>
-        </w:rPr>
-        <w:t xml:space="preserve"> issues should be facilitated with csv files. It would also simplify the display by accessing some needed issues.</w:t>
-      </w:r>
-    </w:p>
-    <w:p>
-      <w:pPr>
-        <w:jc w:val="both"/>
-        <w:rPr>
-          <w:lang w:val="en-CA"/>
-        </w:rPr>
-      </w:pPr>
-      <w:r>
-        <w:rPr>
-          <w:lang w:val="en-CA"/>
-        </w:rPr>
-        <w:t>On the</w:t>
-      </w:r>
-      <w:r>
-        <w:rPr>
-          <w:lang w:val="en-CA"/>
-        </w:rPr>
-        <w:t xml:space="preserve"> next two days,</w:t>
-      </w:r>
-      <w:r>
-        <w:rPr>
-          <w:lang w:val="en-CA"/>
-        </w:rPr>
-        <w:t xml:space="preserve"> I took tutorials to become familiar with Python dictionaries</w:t>
-      </w:r>
-      <w:r>
-        <w:rPr>
-          <w:lang w:val="en-CA"/>
-        </w:rPr>
-        <w:t>, sets</w:t>
-      </w:r>
-      <w:r>
-        <w:rPr>
-          <w:lang w:val="en-CA"/>
-        </w:rPr>
-        <w:t xml:space="preserve">, pandas. </w:t>
-      </w:r>
-      <w:r>
-        <w:rPr>
-          <w:lang w:val="en-CA"/>
-        </w:rPr>
-        <w:t xml:space="preserve">Emilio also taught me how to make requests to the </w:t>
-      </w:r>
-      <w:proofErr w:type="spellStart"/>
-      <w:r>
-        <w:rPr>
-          <w:lang w:val="en-CA"/>
-        </w:rPr>
-        <w:t>Github</w:t>
-      </w:r>
-      <w:proofErr w:type="spellEnd"/>
-      <w:r>
-        <w:rPr>
-          <w:lang w:val="en-CA"/>
-        </w:rPr>
-        <w:t xml:space="preserve"> REST API.</w:t>
+        <w:pStyle w:val="Titre1"/>
+        <w:rPr>
+          <w:lang w:val="en-CA"/>
+        </w:rPr>
+      </w:pPr>
+      <w:r>
+        <w:rPr>
+          <w:lang w:val="en-CA"/>
+        </w:rPr>
+        <w:t xml:space="preserve">2- </w:t>
+      </w:r>
+      <w:r>
+        <w:rPr>
+          <w:lang w:val="en-CA"/>
+        </w:rPr>
+        <w:t>M</w:t>
+      </w:r>
+      <w:r>
+        <w:rPr>
+          <w:lang w:val="en-CA"/>
+        </w:rPr>
+        <w:t>ining scripts f</w:t>
+      </w:r>
+      <w:r>
+        <w:rPr>
+          <w:lang w:val="en-CA"/>
+        </w:rPr>
+        <w:t>or issues and comments</w:t>
+      </w:r>
+      <w:r>
+        <w:rPr>
+          <w:lang w:val="en-CA"/>
+        </w:rPr>
+        <w:t xml:space="preserve"> (week 1</w:t>
+      </w:r>
+      <w:r>
+        <w:rPr>
+          <w:lang w:val="en-CA"/>
+        </w:rPr>
+        <w:t xml:space="preserve"> and 2)</w:t>
+      </w:r>
+    </w:p>
+    <w:p>
+      <w:pPr>
+        <w:jc w:val="both"/>
+        <w:rPr>
+          <w:lang w:val="en-CA"/>
+        </w:rPr>
+      </w:pPr>
+    </w:p>
+    <w:p>
+      <w:pPr>
+        <w:jc w:val="both"/>
+        <w:rPr>
+          <w:lang w:val="en-CA"/>
+        </w:rPr>
+      </w:pPr>
+      <w:r>
+        <w:rPr>
+          <w:b/>
+          <w:lang w:val="en-CA"/>
+        </w:rPr>
+        <w:t>Document 2:</w:t>
       </w:r>
       <w:r>
         <w:rPr>
@@ -959,18 +762,146 @@
       </w:r>
       <w:r>
         <w:rPr>
-          <w:lang w:val="en-CA"/>
-        </w:rPr>
-        <w:t xml:space="preserve">I started the script_issues.py near the end of the week. The structure of the script goes as </w:t>
-      </w:r>
-      <w:proofErr w:type="gramStart"/>
-      <w:r>
-        <w:rPr>
-          <w:lang w:val="en-CA"/>
-        </w:rPr>
-        <w:t>follow :</w:t>
-      </w:r>
-      <w:proofErr w:type="gramEnd"/>
+          <w:b/>
+          <w:lang w:val="en-CA"/>
+        </w:rPr>
+        <w:t>ml-framework-bugs\</w:t>
+      </w:r>
+      <w:r>
+        <w:rPr>
+          <w:b/>
+          <w:lang w:val="en-CA"/>
+        </w:rPr>
+        <w:t>s</w:t>
+      </w:r>
+      <w:r>
+        <w:rPr>
+          <w:b/>
+          <w:lang w:val="en-CA"/>
+        </w:rPr>
+        <w:t>cript_issues.py</w:t>
+      </w:r>
+    </w:p>
+    <w:p>
+      <w:pPr>
+        <w:jc w:val="both"/>
+        <w:rPr>
+          <w:lang w:val="en-CA"/>
+        </w:rPr>
+      </w:pPr>
+      <w:r>
+        <w:rPr>
+          <w:lang w:val="en-CA"/>
+        </w:rPr>
+        <w:t>From a csv containing f</w:t>
+      </w:r>
+      <w:r>
+        <w:rPr>
+          <w:lang w:val="en-CA"/>
+        </w:rPr>
+        <w:t>rameworks’ information, mines each framework issues (with label or not) and saves them in a json and a csv file.</w:t>
+      </w:r>
+    </w:p>
+    <w:p>
+      <w:pPr>
+        <w:jc w:val="both"/>
+        <w:rPr>
+          <w:b/>
+        </w:rPr>
+      </w:pPr>
+      <w:r>
+        <w:rPr>
+          <w:b/>
+        </w:rPr>
+        <w:t xml:space="preserve">Document 3: </w:t>
+      </w:r>
+      <w:r>
+        <w:rPr>
+          <w:b/>
+          <w:lang w:val="en-CA"/>
+        </w:rPr>
+        <w:t>ml-framework-bugs\</w:t>
+      </w:r>
+      <w:r>
+        <w:rPr>
+          <w:b/>
+        </w:rPr>
+        <w:t>script_comments.py</w:t>
+      </w:r>
+    </w:p>
+    <w:p>
+      <w:pPr>
+        <w:jc w:val="both"/>
+        <w:rPr>
+          <w:lang w:val="en-CA"/>
+        </w:rPr>
+      </w:pPr>
+      <w:r>
+        <w:rPr>
+          <w:lang w:val="en-CA"/>
+        </w:rPr>
+        <w:t>F</w:t>
+      </w:r>
+      <w:r>
+        <w:rPr>
+          <w:lang w:val="en-CA"/>
+        </w:rPr>
+        <w:t xml:space="preserve">rom </w:t>
+      </w:r>
+      <w:r>
+        <w:rPr>
+          <w:lang w:val="en-CA"/>
+        </w:rPr>
+        <w:t>the</w:t>
+      </w:r>
+      <w:r>
+        <w:rPr>
+          <w:lang w:val="en-CA"/>
+        </w:rPr>
+        <w:t xml:space="preserve"> csv containing</w:t>
+      </w:r>
+      <w:r>
+        <w:rPr>
+          <w:lang w:val="en-CA"/>
+        </w:rPr>
+        <w:t xml:space="preserve"> issues</w:t>
+      </w:r>
+      <w:r>
+        <w:rPr>
+          <w:lang w:val="en-CA"/>
+        </w:rPr>
+        <w:t xml:space="preserve">, mines </w:t>
+      </w:r>
+      <w:r>
+        <w:rPr>
+          <w:lang w:val="en-CA"/>
+        </w:rPr>
+        <w:t>all comments</w:t>
+      </w:r>
+      <w:r>
+        <w:rPr>
+          <w:lang w:val="en-CA"/>
+        </w:rPr>
+        <w:t xml:space="preserve"> </w:t>
+      </w:r>
+      <w:r>
+        <w:rPr>
+          <w:lang w:val="en-CA"/>
+        </w:rPr>
+        <w:t>of all issues in the csv</w:t>
+      </w:r>
+      <w:r>
+        <w:rPr>
+          <w:lang w:val="en-CA"/>
+        </w:rPr>
+        <w:t xml:space="preserve"> and saves them in a json and a csv file.</w:t>
+      </w:r>
+      <w:r>
+        <w:rPr>
+          <w:lang w:val="en-CA"/>
+        </w:rPr>
+        <w:t xml:space="preserve"> The comments for issues with label will be already in their own csv, since issues are already separated after using script_issues.py.</w:t>
+      </w:r>
     </w:p>
     <w:p>
       <w:pPr>
@@ -983,203 +914,61 @@
         <w:rPr>
           <w:lang w:val="en-CA"/>
         </w:rPr>
-        <w:t xml:space="preserve">2- programming </w:t>
-      </w:r>
-      <w:r>
-        <w:rPr>
-          <w:lang w:val="en-CA"/>
-        </w:rPr>
-        <w:t>and</w:t>
-      </w:r>
-      <w:r>
-        <w:rPr>
-          <w:lang w:val="en-CA"/>
-        </w:rPr>
-        <w:t xml:space="preserve"> mining scripts f</w:t>
-      </w:r>
-      <w:r>
-        <w:rPr>
-          <w:lang w:val="en-CA"/>
-        </w:rPr>
-        <w:t>or issues and comments</w:t>
-      </w:r>
-      <w:r>
-        <w:rPr>
-          <w:lang w:val="en-CA"/>
-        </w:rPr>
-        <w:t xml:space="preserve"> (week 1</w:t>
-      </w:r>
-      <w:r>
-        <w:rPr>
-          <w:lang w:val="en-CA"/>
-        </w:rPr>
-        <w:t xml:space="preserve"> and 2)</w:t>
-      </w:r>
-    </w:p>
-    <w:p>
-      <w:pPr>
-        <w:jc w:val="both"/>
-        <w:rPr>
-          <w:lang w:val="en-CA"/>
-        </w:rPr>
-      </w:pPr>
-    </w:p>
-    <w:p>
-      <w:pPr>
-        <w:jc w:val="both"/>
-      </w:pPr>
-      <w:r>
-        <w:rPr>
-          <w:b/>
-        </w:rPr>
-        <w:t>Document 2:</w:t>
-      </w:r>
-      <w:r>
+        <w:t xml:space="preserve">3- </w:t>
+      </w:r>
+      <w:r>
+        <w:rPr>
+          <w:lang w:val="en-CA"/>
+        </w:rPr>
+        <w:t>I</w:t>
+      </w:r>
+      <w:r>
+        <w:rPr>
+          <w:lang w:val="en-CA"/>
+        </w:rPr>
+        <w:t xml:space="preserve">ssues </w:t>
+      </w:r>
+      <w:r>
+        <w:rPr>
+          <w:lang w:val="en-CA"/>
+        </w:rPr>
+        <w:t xml:space="preserve">manual </w:t>
+      </w:r>
+      <w:r>
+        <w:rPr>
+          <w:lang w:val="en-CA"/>
+        </w:rPr>
+        <w:t>reading</w:t>
+      </w:r>
+      <w:r>
+        <w:rPr>
+          <w:lang w:val="en-CA"/>
+        </w:rPr>
+        <w:t xml:space="preserve"> and keywords search</w:t>
+      </w:r>
+      <w:r>
+        <w:rPr>
+          <w:lang w:val="en-CA"/>
+        </w:rPr>
         <w:t xml:space="preserve"> </w:t>
       </w:r>
       <w:r>
         <w:rPr>
-          <w:b/>
-        </w:rPr>
-        <w:t>Script_issues.py</w:t>
-      </w:r>
-    </w:p>
-    <w:p>
-      <w:pPr>
-        <w:jc w:val="both"/>
-        <w:rPr>
-          <w:lang w:val="en-CA"/>
-        </w:rPr>
-      </w:pPr>
-      <w:r>
-        <w:rPr>
-          <w:lang w:val="en-CA"/>
-        </w:rPr>
-        <w:t>From a csv containing f</w:t>
-      </w:r>
-      <w:r>
-        <w:rPr>
-          <w:lang w:val="en-CA"/>
-        </w:rPr>
-        <w:t>rameworks’ information, mines each framework issues (with label or not) and saves them in a json and a csv file.</w:t>
-      </w:r>
-    </w:p>
-    <w:p>
-      <w:pPr>
-        <w:jc w:val="both"/>
-        <w:rPr>
-          <w:b/>
-        </w:rPr>
-      </w:pPr>
-      <w:r>
-        <w:rPr>
-          <w:b/>
-        </w:rPr>
-        <w:t>Document 3: script_comments.py</w:t>
-      </w:r>
-    </w:p>
-    <w:p>
-      <w:pPr>
-        <w:jc w:val="both"/>
-        <w:rPr>
-          <w:lang w:val="en-CA"/>
-        </w:rPr>
-      </w:pPr>
-      <w:r>
-        <w:rPr>
-          <w:lang w:val="en-CA"/>
-        </w:rPr>
-        <w:t>F</w:t>
-      </w:r>
-      <w:r>
-        <w:rPr>
-          <w:lang w:val="en-CA"/>
-        </w:rPr>
-        <w:t xml:space="preserve">rom </w:t>
-      </w:r>
-      <w:r>
-        <w:rPr>
-          <w:lang w:val="en-CA"/>
-        </w:rPr>
-        <w:t>the</w:t>
-      </w:r>
-      <w:r>
-        <w:rPr>
-          <w:lang w:val="en-CA"/>
-        </w:rPr>
-        <w:t xml:space="preserve"> csv containing</w:t>
-      </w:r>
-      <w:r>
-        <w:rPr>
-          <w:lang w:val="en-CA"/>
-        </w:rPr>
-        <w:t xml:space="preserve"> issues</w:t>
-      </w:r>
-      <w:r>
-        <w:rPr>
-          <w:lang w:val="en-CA"/>
-        </w:rPr>
-        <w:t xml:space="preserve">, mines </w:t>
-      </w:r>
-      <w:r>
-        <w:rPr>
-          <w:lang w:val="en-CA"/>
-        </w:rPr>
-        <w:t>all comments</w:t>
-      </w:r>
-      <w:r>
-        <w:rPr>
-          <w:lang w:val="en-CA"/>
-        </w:rPr>
-        <w:t xml:space="preserve"> </w:t>
-      </w:r>
-      <w:r>
-        <w:rPr>
-          <w:lang w:val="en-CA"/>
-        </w:rPr>
-        <w:t>of all issues in the csv</w:t>
-      </w:r>
-      <w:r>
-        <w:rPr>
-          <w:lang w:val="en-CA"/>
-        </w:rPr>
-        <w:t xml:space="preserve"> and saves them in a json and a csv file.</w:t>
-      </w:r>
-      <w:r>
-        <w:rPr>
-          <w:lang w:val="en-CA"/>
-        </w:rPr>
-        <w:t xml:space="preserve"> The comments for issues with label will be already in their own csv, since issues are already separated after using script_issues.py.</w:t>
-      </w:r>
-      <w:bookmarkStart w:id="0" w:name="_GoBack"/>
-      <w:bookmarkEnd w:id="0"/>
-    </w:p>
-    <w:p>
-      <w:pPr>
-        <w:jc w:val="both"/>
-        <w:rPr>
-          <w:lang w:val="en-CA"/>
-        </w:rPr>
-      </w:pPr>
-    </w:p>
-    <w:p>
-      <w:pPr>
-        <w:pStyle w:val="Titre1"/>
-        <w:rPr>
-          <w:lang w:val="en-CA"/>
-        </w:rPr>
-      </w:pPr>
-      <w:r>
-        <w:rPr>
-          <w:lang w:val="en-CA"/>
-        </w:rPr>
-        <w:t>3- issues reading to identify some non-crashing/model-affecting defects and keywords</w:t>
-      </w:r>
-      <w:r>
-        <w:rPr>
-          <w:lang w:val="en-CA"/>
-        </w:rPr>
-        <w:t xml:space="preserve"> (mid-June 2019)</w:t>
+          <w:lang w:val="en-CA"/>
+        </w:rPr>
+        <w:t>(</w:t>
+      </w:r>
+      <w:r>
+        <w:rPr>
+          <w:lang w:val="en-CA"/>
+        </w:rPr>
+        <w:t>weeks 2-6 and 6</w:t>
+      </w:r>
+      <w:r>
+        <w:rPr>
+          <w:lang w:val="en-CA"/>
+        </w:rPr>
+        <w:t>)</w:t>
       </w:r>
     </w:p>
     <w:p>
@@ -1349,7 +1138,6 @@
         <w:rPr>
           <w:lang w:val="en-CA"/>
         </w:rPr>
-        <w:lastRenderedPageBreak/>
         <w:t xml:space="preserve">Relevant: </w:t>
       </w:r>
       <w:r>
@@ -1851,6 +1639,7 @@
         <w:rPr>
           <w:lang w:val="en-CA"/>
         </w:rPr>
+        <w:lastRenderedPageBreak/>
         <w:t>PR:</w:t>
       </w:r>
       <w:r>
@@ -2616,7 +2405,6 @@
         <w:rPr>
           <w:lang w:val="en-CA"/>
         </w:rPr>
-        <w:lastRenderedPageBreak/>
         <w:t xml:space="preserve">Relevant: </w:t>
       </w:r>
       <w:r>
@@ -2665,19 +2453,35 @@
           <w:lang w:val="en-CA"/>
         </w:rPr>
       </w:pPr>
-    </w:p>
-    <w:p>
-      <w:pPr>
-        <w:pStyle w:val="Titre1"/>
-        <w:rPr>
-          <w:lang w:val="en-CA"/>
-        </w:rPr>
-      </w:pPr>
-      <w:r>
-        <w:rPr>
-          <w:lang w:val="en-CA"/>
-        </w:rPr>
-        <w:t>4- Version documentation</w:t>
+      <w:r>
+        <w:rPr>
+          <w:lang w:val="en-CA"/>
+        </w:rPr>
+        <w:t xml:space="preserve">4- </w:t>
+      </w:r>
+      <w:r>
+        <w:rPr>
+          <w:lang w:val="en-CA"/>
+        </w:rPr>
+        <w:t>Frameworks</w:t>
+      </w:r>
+      <w:r>
+        <w:rPr>
+          <w:lang w:val="en-CA"/>
+        </w:rPr>
+        <w:t xml:space="preserve"> </w:t>
+      </w:r>
+      <w:r>
+        <w:rPr>
+          <w:lang w:val="en-CA"/>
+        </w:rPr>
+        <w:t>installation documentation</w:t>
+      </w:r>
+      <w:r>
+        <w:rPr>
+          <w:lang w:val="en-CA"/>
+        </w:rPr>
+        <w:t xml:space="preserve"> (weeks 4 and 5)</w:t>
       </w:r>
     </w:p>
     <w:p>
@@ -2960,40 +2764,80 @@
         <w:rPr>
           <w:lang w:val="en-CA"/>
         </w:rPr>
-        <w:t xml:space="preserve">installation </w:t>
+        <w:t>installation of the buggy version. I think this table is also for TF 1.14 …</w:t>
+      </w:r>
+    </w:p>
+    <w:p>
+      <w:pPr>
+        <w:rPr>
+          <w:lang w:val="en-CA"/>
+        </w:rPr>
+      </w:pPr>
+      <w:r>
+        <w:rPr>
+          <w:lang w:val="en-CA"/>
+        </w:rPr>
+        <w:t xml:space="preserve">3) </w:t>
       </w:r>
       <w:proofErr w:type="spellStart"/>
       <w:r>
         <w:rPr>
           <w:lang w:val="en-CA"/>
         </w:rPr>
-        <w:t>ofl</w:t>
+        <w:t>w</w:t>
+      </w:r>
+      <w:r>
+        <w:rPr>
+          <w:lang w:val="en-CA"/>
+        </w:rPr>
+        <w:t>hl</w:t>
       </w:r>
       <w:proofErr w:type="spellEnd"/>
       <w:r>
         <w:rPr>
           <w:lang w:val="en-CA"/>
         </w:rPr>
-        <w:t xml:space="preserve"> the buggy version. I think this table is also for TF 1.14 …</w:t>
-      </w:r>
-    </w:p>
-    <w:p>
-      <w:pPr>
-        <w:rPr>
-          <w:lang w:val="en-CA"/>
-        </w:rPr>
-      </w:pPr>
-      <w:r>
-        <w:rPr>
-          <w:lang w:val="en-CA"/>
-        </w:rPr>
-        <w:t xml:space="preserve">3) </w:t>
+        <w:t xml:space="preserve"> packages for each Python version compatible with TensorFlow 1.14 (page 3):</w:t>
+      </w:r>
+      <w:r>
+        <w:rPr>
+          <w:lang w:val="en-CA"/>
+        </w:rPr>
+        <w:t xml:space="preserve"> </w:t>
       </w:r>
       <w:proofErr w:type="spellStart"/>
       <w:r>
         <w:rPr>
           <w:lang w:val="en-CA"/>
         </w:rPr>
+        <w:t>whl</w:t>
+      </w:r>
+      <w:proofErr w:type="spellEnd"/>
+      <w:r>
+        <w:rPr>
+          <w:lang w:val="en-CA"/>
+        </w:rPr>
+        <w:t xml:space="preserve"> packages are easier for the installation of the buggy version.</w:t>
+      </w:r>
+    </w:p>
+    <w:p>
+      <w:pPr>
+        <w:rPr>
+          <w:lang w:val="en-CA"/>
+        </w:rPr>
+      </w:pPr>
+      <w:r>
+        <w:rPr>
+          <w:lang w:val="en-CA"/>
+        </w:rPr>
+        <w:lastRenderedPageBreak/>
+        <w:t xml:space="preserve">4) </w:t>
+      </w:r>
+      <w:proofErr w:type="spellStart"/>
+      <w:r>
+        <w:rPr>
+          <w:lang w:val="en-CA"/>
+        </w:rPr>
         <w:t>w</w:t>
       </w:r>
       <w:r>
@@ -3007,7 +2851,7 @@
         <w:rPr>
           <w:lang w:val="en-CA"/>
         </w:rPr>
-        <w:t xml:space="preserve"> packages for each Python version compatible with TensorFlow 1.14 (page 3):</w:t>
+        <w:t xml:space="preserve"> packages for each Python version compatible with TensorFlow 1.12 (page 6):</w:t>
       </w:r>
       <w:r>
         <w:rPr>
@@ -3027,40 +2871,73 @@
         <w:rPr>
           <w:lang w:val="en-CA"/>
         </w:rPr>
-        <w:t xml:space="preserve"> packages are easier for the installation </w:t>
+        <w:t xml:space="preserve"> packages are easier for the installation of the buggy version.</w:t>
+      </w:r>
+    </w:p>
+    <w:p>
+      <w:pPr>
+        <w:rPr>
+          <w:lang w:val="en-CA"/>
+        </w:rPr>
+      </w:pPr>
+      <w:r>
+        <w:rPr>
+          <w:lang w:val="en-CA"/>
+        </w:rPr>
+        <w:t xml:space="preserve">5) </w:t>
       </w:r>
       <w:proofErr w:type="spellStart"/>
       <w:r>
         <w:rPr>
           <w:lang w:val="en-CA"/>
         </w:rPr>
-        <w:t>ofl</w:t>
+        <w:t>w</w:t>
+      </w:r>
+      <w:r>
+        <w:rPr>
+          <w:lang w:val="en-CA"/>
+        </w:rPr>
+        <w:t>hl</w:t>
       </w:r>
       <w:proofErr w:type="spellEnd"/>
       <w:r>
         <w:rPr>
           <w:lang w:val="en-CA"/>
         </w:rPr>
-        <w:t xml:space="preserve"> the buggy version.</w:t>
-      </w:r>
-    </w:p>
-    <w:p>
-      <w:pPr>
-        <w:rPr>
-          <w:lang w:val="en-CA"/>
-        </w:rPr>
-      </w:pPr>
-      <w:r>
-        <w:rPr>
-          <w:lang w:val="en-CA"/>
-        </w:rPr>
-        <w:t xml:space="preserve">4) </w:t>
+        <w:t xml:space="preserve"> packages for each Python version compatible with TensorFlow 1.11 (page 8): </w:t>
       </w:r>
       <w:proofErr w:type="spellStart"/>
       <w:r>
         <w:rPr>
           <w:lang w:val="en-CA"/>
         </w:rPr>
+        <w:t>whl</w:t>
+      </w:r>
+      <w:proofErr w:type="spellEnd"/>
+      <w:r>
+        <w:rPr>
+          <w:lang w:val="en-CA"/>
+        </w:rPr>
+        <w:t xml:space="preserve"> packages are easier for the installation of the buggy version.</w:t>
+      </w:r>
+    </w:p>
+    <w:p>
+      <w:pPr>
+        <w:rPr>
+          <w:lang w:val="en-CA"/>
+        </w:rPr>
+      </w:pPr>
+      <w:r>
+        <w:rPr>
+          <w:lang w:val="en-CA"/>
+        </w:rPr>
+        <w:t xml:space="preserve">6) </w:t>
+      </w:r>
+      <w:proofErr w:type="spellStart"/>
+      <w:r>
+        <w:rPr>
+          <w:lang w:val="en-CA"/>
+        </w:rPr>
         <w:t>w</w:t>
       </w:r>
       <w:r>
@@ -3074,7 +2951,54 @@
         <w:rPr>
           <w:lang w:val="en-CA"/>
         </w:rPr>
-        <w:t xml:space="preserve"> packages for each Python version compatible with TensorFlow 1.12 (page 6):</w:t>
+        <w:t xml:space="preserve"> packages for each Python version compatible with TensorFlow 1.10 (page 11): </w:t>
+      </w:r>
+      <w:proofErr w:type="spellStart"/>
+      <w:r>
+        <w:rPr>
+          <w:lang w:val="en-CA"/>
+        </w:rPr>
+        <w:t>whl</w:t>
+      </w:r>
+      <w:proofErr w:type="spellEnd"/>
+      <w:r>
+        <w:rPr>
+          <w:lang w:val="en-CA"/>
+        </w:rPr>
+        <w:t xml:space="preserve"> packages are easier for the installation of the buggy version.</w:t>
+      </w:r>
+    </w:p>
+    <w:p>
+      <w:pPr>
+        <w:rPr>
+          <w:lang w:val="en-CA"/>
+        </w:rPr>
+      </w:pPr>
+      <w:r>
+        <w:rPr>
+          <w:lang w:val="en-CA"/>
+        </w:rPr>
+        <w:t xml:space="preserve">7) </w:t>
+      </w:r>
+      <w:proofErr w:type="spellStart"/>
+      <w:r>
+        <w:rPr>
+          <w:lang w:val="en-CA"/>
+        </w:rPr>
+        <w:t>w</w:t>
+      </w:r>
+      <w:r>
+        <w:rPr>
+          <w:lang w:val="en-CA"/>
+        </w:rPr>
+        <w:t>hl</w:t>
+      </w:r>
+      <w:proofErr w:type="spellEnd"/>
+      <w:r>
+        <w:rPr>
+          <w:lang w:val="en-CA"/>
+        </w:rPr>
+        <w:t xml:space="preserve"> packages for each Python version compatible with TensorFlow 1.9</w:t>
       </w:r>
       <w:r>
         <w:rPr>
@@ -3082,6 +3006,12 @@
         </w:rPr>
         <w:t xml:space="preserve"> </w:t>
       </w:r>
+      <w:r>
+        <w:rPr>
+          <w:lang w:val="en-CA"/>
+        </w:rPr>
+        <w:t xml:space="preserve">(page 13): </w:t>
+      </w:r>
       <w:proofErr w:type="spellStart"/>
       <w:r>
         <w:rPr>
@@ -3094,277 +3024,54 @@
         <w:rPr>
           <w:lang w:val="en-CA"/>
         </w:rPr>
-        <w:t xml:space="preserve"> packages are easier for the installation </w:t>
+        <w:t xml:space="preserve"> packages are easier for the installation of the buggy version.</w:t>
+      </w:r>
+    </w:p>
+    <w:p>
+      <w:pPr>
+        <w:rPr>
+          <w:lang w:val="en-CA"/>
+        </w:rPr>
+      </w:pPr>
+      <w:r>
+        <w:rPr>
+          <w:lang w:val="en-CA"/>
+        </w:rPr>
+        <w:t xml:space="preserve">8) </w:t>
       </w:r>
       <w:proofErr w:type="spellStart"/>
       <w:r>
         <w:rPr>
           <w:lang w:val="en-CA"/>
         </w:rPr>
-        <w:t>ofl</w:t>
+        <w:t>w</w:t>
+      </w:r>
+      <w:r>
+        <w:rPr>
+          <w:lang w:val="en-CA"/>
+        </w:rPr>
+        <w:t>hl</w:t>
       </w:r>
       <w:proofErr w:type="spellEnd"/>
       <w:r>
         <w:rPr>
           <w:lang w:val="en-CA"/>
         </w:rPr>
-        <w:t xml:space="preserve"> the buggy version.</w:t>
-      </w:r>
-    </w:p>
-    <w:p>
-      <w:pPr>
-        <w:rPr>
-          <w:lang w:val="en-CA"/>
-        </w:rPr>
-      </w:pPr>
-      <w:r>
-        <w:rPr>
-          <w:lang w:val="en-CA"/>
-        </w:rPr>
-        <w:t xml:space="preserve">5) </w:t>
+        <w:t xml:space="preserve"> packages for each Python version compatible with TensorFlow 1.8 (page 15): </w:t>
       </w:r>
       <w:proofErr w:type="spellStart"/>
       <w:r>
         <w:rPr>
           <w:lang w:val="en-CA"/>
         </w:rPr>
-        <w:t>w</w:t>
-      </w:r>
-      <w:r>
-        <w:rPr>
-          <w:lang w:val="en-CA"/>
-        </w:rPr>
-        <w:t>hl</w:t>
+        <w:t>whl</w:t>
       </w:r>
       <w:proofErr w:type="spellEnd"/>
       <w:r>
         <w:rPr>
           <w:lang w:val="en-CA"/>
         </w:rPr>
-        <w:t xml:space="preserve"> packages for each Python version compatible with TensorFlow 1.11 (page 8): </w:t>
-      </w:r>
-      <w:proofErr w:type="spellStart"/>
-      <w:r>
-        <w:rPr>
-          <w:lang w:val="en-CA"/>
-        </w:rPr>
-        <w:t>whl</w:t>
-      </w:r>
-      <w:proofErr w:type="spellEnd"/>
-      <w:r>
-        <w:rPr>
-          <w:lang w:val="en-CA"/>
-        </w:rPr>
-        <w:t xml:space="preserve"> packages are easier for the installation </w:t>
-      </w:r>
-      <w:proofErr w:type="spellStart"/>
-      <w:r>
-        <w:rPr>
-          <w:lang w:val="en-CA"/>
-        </w:rPr>
-        <w:t>ofl</w:t>
-      </w:r>
-      <w:proofErr w:type="spellEnd"/>
-      <w:r>
-        <w:rPr>
-          <w:lang w:val="en-CA"/>
-        </w:rPr>
-        <w:t xml:space="preserve"> the buggy version.</w:t>
-      </w:r>
-    </w:p>
-    <w:p>
-      <w:pPr>
-        <w:rPr>
-          <w:lang w:val="en-CA"/>
-        </w:rPr>
-      </w:pPr>
-      <w:r>
-        <w:rPr>
-          <w:lang w:val="en-CA"/>
-        </w:rPr>
-        <w:t xml:space="preserve">6) </w:t>
-      </w:r>
-      <w:proofErr w:type="spellStart"/>
-      <w:r>
-        <w:rPr>
-          <w:lang w:val="en-CA"/>
-        </w:rPr>
-        <w:t>w</w:t>
-      </w:r>
-      <w:r>
-        <w:rPr>
-          <w:lang w:val="en-CA"/>
-        </w:rPr>
-        <w:t>hl</w:t>
-      </w:r>
-      <w:proofErr w:type="spellEnd"/>
-      <w:r>
-        <w:rPr>
-          <w:lang w:val="en-CA"/>
-        </w:rPr>
-        <w:t xml:space="preserve"> packages for each Python version compatible with TensorFlow 1.10 (page 11): </w:t>
-      </w:r>
-      <w:proofErr w:type="spellStart"/>
-      <w:r>
-        <w:rPr>
-          <w:lang w:val="en-CA"/>
-        </w:rPr>
-        <w:t>whl</w:t>
-      </w:r>
-      <w:proofErr w:type="spellEnd"/>
-      <w:r>
-        <w:rPr>
-          <w:lang w:val="en-CA"/>
-        </w:rPr>
-        <w:t xml:space="preserve"> packages are easier for the installation </w:t>
-      </w:r>
-      <w:proofErr w:type="spellStart"/>
-      <w:r>
-        <w:rPr>
-          <w:lang w:val="en-CA"/>
-        </w:rPr>
-        <w:t>ofl</w:t>
-      </w:r>
-      <w:proofErr w:type="spellEnd"/>
-      <w:r>
-        <w:rPr>
-          <w:lang w:val="en-CA"/>
-        </w:rPr>
-        <w:t xml:space="preserve"> the buggy version.</w:t>
-      </w:r>
-    </w:p>
-    <w:p>
-      <w:pPr>
-        <w:rPr>
-          <w:lang w:val="en-CA"/>
-        </w:rPr>
-      </w:pPr>
-      <w:r>
-        <w:rPr>
-          <w:lang w:val="en-CA"/>
-        </w:rPr>
-        <w:t xml:space="preserve">7) </w:t>
-      </w:r>
-      <w:proofErr w:type="spellStart"/>
-      <w:r>
-        <w:rPr>
-          <w:lang w:val="en-CA"/>
-        </w:rPr>
-        <w:t>w</w:t>
-      </w:r>
-      <w:r>
-        <w:rPr>
-          <w:lang w:val="en-CA"/>
-        </w:rPr>
-        <w:t>hl</w:t>
-      </w:r>
-      <w:proofErr w:type="spellEnd"/>
-      <w:r>
-        <w:rPr>
-          <w:lang w:val="en-CA"/>
-        </w:rPr>
-        <w:t xml:space="preserve"> packages for each Python version compatible with TensorFlow 1.9</w:t>
-      </w:r>
-      <w:r>
-        <w:rPr>
-          <w:lang w:val="en-CA"/>
-        </w:rPr>
-        <w:t xml:space="preserve"> </w:t>
-      </w:r>
-      <w:r>
-        <w:rPr>
-          <w:lang w:val="en-CA"/>
-        </w:rPr>
-        <w:t xml:space="preserve">(page 13): </w:t>
-      </w:r>
-      <w:proofErr w:type="spellStart"/>
-      <w:r>
-        <w:rPr>
-          <w:lang w:val="en-CA"/>
-        </w:rPr>
-        <w:t>whl</w:t>
-      </w:r>
-      <w:proofErr w:type="spellEnd"/>
-      <w:r>
-        <w:rPr>
-          <w:lang w:val="en-CA"/>
-        </w:rPr>
-        <w:t xml:space="preserve"> packages are easier for the installation </w:t>
-      </w:r>
-      <w:proofErr w:type="spellStart"/>
-      <w:r>
-        <w:rPr>
-          <w:lang w:val="en-CA"/>
-        </w:rPr>
-        <w:t>ofl</w:t>
-      </w:r>
-      <w:proofErr w:type="spellEnd"/>
-      <w:r>
-        <w:rPr>
-          <w:lang w:val="en-CA"/>
-        </w:rPr>
-        <w:t xml:space="preserve"> the buggy version.</w:t>
-      </w:r>
-    </w:p>
-    <w:p>
-      <w:pPr>
-        <w:rPr>
-          <w:lang w:val="en-CA"/>
-        </w:rPr>
-      </w:pPr>
-      <w:r>
-        <w:rPr>
-          <w:lang w:val="en-CA"/>
-        </w:rPr>
-        <w:t xml:space="preserve">8) </w:t>
-      </w:r>
-      <w:proofErr w:type="spellStart"/>
-      <w:r>
-        <w:rPr>
-          <w:lang w:val="en-CA"/>
-        </w:rPr>
-        <w:t>w</w:t>
-      </w:r>
-      <w:r>
-        <w:rPr>
-          <w:lang w:val="en-CA"/>
-        </w:rPr>
-        <w:t>hl</w:t>
-      </w:r>
-      <w:proofErr w:type="spellEnd"/>
-      <w:r>
-        <w:rPr>
-          <w:lang w:val="en-CA"/>
-        </w:rPr>
-        <w:t xml:space="preserve"> packages for each Python version compatible with TensorFlow 1.8 (page 15): </w:t>
-      </w:r>
-      <w:proofErr w:type="spellStart"/>
-      <w:r>
-        <w:rPr>
-          <w:lang w:val="en-CA"/>
-        </w:rPr>
-        <w:t>whl</w:t>
-      </w:r>
-      <w:proofErr w:type="spellEnd"/>
-      <w:r>
-        <w:rPr>
-          <w:lang w:val="en-CA"/>
-        </w:rPr>
-        <w:t xml:space="preserve"> packages are easier for the installation </w:t>
-      </w:r>
-      <w:proofErr w:type="spellStart"/>
-      <w:r>
-        <w:rPr>
-          <w:lang w:val="en-CA"/>
-        </w:rPr>
-        <w:t>ofl</w:t>
-      </w:r>
-      <w:proofErr w:type="spellEnd"/>
-      <w:r>
-        <w:rPr>
-          <w:lang w:val="en-CA"/>
-        </w:rPr>
-        <w:t xml:space="preserve"> the buggy version.</w:t>
+        <w:t xml:space="preserve"> packages are easier for the installation of the buggy version.</w:t>
       </w:r>
     </w:p>
     <w:p>
@@ -3594,35 +3301,160 @@
         <w:rPr>
           <w:lang w:val="en-CA"/>
         </w:rPr>
-        <w:t xml:space="preserve"> packages are easier for the installation </w:t>
+        <w:t xml:space="preserve"> packages are easier for the installation of</w:t>
+      </w:r>
+      <w:r>
+        <w:rPr>
+          <w:lang w:val="en-CA"/>
+        </w:rPr>
+        <w:t xml:space="preserve"> </w:t>
+      </w:r>
+      <w:r>
+        <w:rPr>
+          <w:lang w:val="en-CA"/>
+        </w:rPr>
+        <w:t>the buggy version. NOTE: The links are for CUDA 7.5</w:t>
+      </w:r>
+    </w:p>
+    <w:p>
+      <w:pPr>
+        <w:rPr>
+          <w:lang w:val="en-CA"/>
+        </w:rPr>
+      </w:pPr>
+      <w:r>
+        <w:rPr>
+          <w:lang w:val="en-CA"/>
+        </w:rPr>
+        <w:t>3</w:t>
+      </w:r>
+      <w:r>
+        <w:rPr>
+          <w:lang w:val="en-CA"/>
+        </w:rPr>
+        <w:t xml:space="preserve">) </w:t>
+      </w:r>
+      <w:r>
+        <w:rPr>
+          <w:lang w:val="en-CA"/>
+        </w:rPr>
+        <w:t>Caffe</w:t>
+      </w:r>
+      <w:r>
+        <w:rPr>
+          <w:lang w:val="en-CA"/>
+        </w:rPr>
+        <w:t xml:space="preserve"> versions’ compatibility (page 4): </w:t>
+      </w:r>
+      <w:r>
+        <w:rPr>
+          <w:lang w:val="en-CA"/>
+        </w:rPr>
+        <w:t>dependencies</w:t>
+      </w:r>
+      <w:r>
+        <w:rPr>
+          <w:lang w:val="en-CA"/>
+        </w:rPr>
+        <w:t>’</w:t>
+      </w:r>
+      <w:r>
+        <w:rPr>
+          <w:lang w:val="en-CA"/>
+        </w:rPr>
+        <w:t xml:space="preserve"> version for </w:t>
+      </w:r>
+      <w:r>
+        <w:rPr>
+          <w:lang w:val="en-CA"/>
+        </w:rPr>
+        <w:t xml:space="preserve">each </w:t>
       </w:r>
       <w:proofErr w:type="spellStart"/>
       <w:r>
         <w:rPr>
           <w:lang w:val="en-CA"/>
         </w:rPr>
-        <w:t>ofl</w:t>
+        <w:t>PyTorch</w:t>
       </w:r>
       <w:proofErr w:type="spellEnd"/>
       <w:r>
         <w:rPr>
           <w:lang w:val="en-CA"/>
         </w:rPr>
-        <w:t xml:space="preserve"> the buggy version. NOTE: The links are for CUDA 7.5</w:t>
-      </w:r>
-    </w:p>
-    <w:p>
-      <w:pPr>
-        <w:rPr>
-          <w:lang w:val="en-CA"/>
-        </w:rPr>
-      </w:pPr>
-      <w:r>
-        <w:rPr>
-          <w:lang w:val="en-CA"/>
-        </w:rPr>
-        <w:lastRenderedPageBreak/>
-        <w:t>3</w:t>
+        <w:t xml:space="preserve"> version. The table’s purpose is to know which dependencies are needed to install a buggy version.</w:t>
+      </w:r>
+    </w:p>
+    <w:p>
+      <w:pPr>
+        <w:rPr>
+          <w:lang w:val="en-CA"/>
+        </w:rPr>
+      </w:pPr>
+      <w:r>
+        <w:rPr>
+          <w:lang w:val="en-CA"/>
+        </w:rPr>
+        <w:t xml:space="preserve">4) </w:t>
+      </w:r>
+      <w:proofErr w:type="spellStart"/>
+      <w:r>
+        <w:rPr>
+          <w:lang w:val="en-CA"/>
+        </w:rPr>
+        <w:t>w</w:t>
+      </w:r>
+      <w:r>
+        <w:rPr>
+          <w:lang w:val="en-CA"/>
+        </w:rPr>
+        <w:t>hl</w:t>
+      </w:r>
+      <w:proofErr w:type="spellEnd"/>
+      <w:r>
+        <w:rPr>
+          <w:lang w:val="en-CA"/>
+        </w:rPr>
+        <w:t xml:space="preserve"> packages for each Python version compatible with various </w:t>
+      </w:r>
+      <w:r>
+        <w:rPr>
+          <w:lang w:val="en-CA"/>
+        </w:rPr>
+        <w:t>Caffe</w:t>
+      </w:r>
+      <w:r>
+        <w:rPr>
+          <w:lang w:val="en-CA"/>
+        </w:rPr>
+        <w:t xml:space="preserve"> versions (page 4): </w:t>
+      </w:r>
+      <w:proofErr w:type="spellStart"/>
+      <w:r>
+        <w:rPr>
+          <w:lang w:val="en-CA"/>
+        </w:rPr>
+        <w:t>whl</w:t>
+      </w:r>
+      <w:proofErr w:type="spellEnd"/>
+      <w:r>
+        <w:rPr>
+          <w:lang w:val="en-CA"/>
+        </w:rPr>
+        <w:t xml:space="preserve"> packages are easier for the installation of the buggy version.</w:t>
+      </w:r>
+    </w:p>
+    <w:p>
+      <w:pPr>
+        <w:rPr>
+          <w:lang w:val="en-CA"/>
+        </w:rPr>
+      </w:pPr>
+      <w:r>
+        <w:rPr>
+          <w:lang w:val="en-CA"/>
+        </w:rPr>
+        <w:t>5</w:t>
       </w:r>
       <w:r>
         <w:rPr>
@@ -3634,13 +3466,13 @@
         <w:rPr>
           <w:lang w:val="en-CA"/>
         </w:rPr>
-        <w:t>Caffe</w:t>
-      </w:r>
-      <w:r>
-        <w:rPr>
-          <w:lang w:val="en-CA"/>
-        </w:rPr>
-        <w:t xml:space="preserve"> versions’ compatibility (page 4): </w:t>
+        <w:t>Theano</w:t>
+      </w:r>
+      <w:r>
+        <w:rPr>
+          <w:lang w:val="en-CA"/>
+        </w:rPr>
+        <w:t xml:space="preserve"> versions’ compatibility (page 5): </w:t>
       </w:r>
       <w:r>
         <w:rPr>
@@ -3691,7 +3523,7 @@
         <w:rPr>
           <w:lang w:val="en-CA"/>
         </w:rPr>
-        <w:t xml:space="preserve">4) </w:t>
+        <w:t xml:space="preserve">6) </w:t>
       </w:r>
       <w:proofErr w:type="spellStart"/>
       <w:r>
@@ -3717,13 +3549,13 @@
         <w:rPr>
           <w:lang w:val="en-CA"/>
         </w:rPr>
-        <w:t>Caffe</w:t>
-      </w:r>
-      <w:r>
-        <w:rPr>
-          <w:lang w:val="en-CA"/>
-        </w:rPr>
-        <w:t xml:space="preserve"> versions (page 4): </w:t>
+        <w:t xml:space="preserve">Theano </w:t>
+      </w:r>
+      <w:r>
+        <w:rPr>
+          <w:lang w:val="en-CA"/>
+        </w:rPr>
+        <w:t xml:space="preserve">versions (page 5): </w:t>
       </w:r>
       <w:proofErr w:type="spellStart"/>
       <w:r>
@@ -3737,163 +3569,7 @@
         <w:rPr>
           <w:lang w:val="en-CA"/>
         </w:rPr>
-        <w:t xml:space="preserve"> packages are easier for the installation </w:t>
-      </w:r>
-      <w:proofErr w:type="spellStart"/>
-      <w:r>
-        <w:rPr>
-          <w:lang w:val="en-CA"/>
-        </w:rPr>
-        <w:t>ofl</w:t>
-      </w:r>
-      <w:proofErr w:type="spellEnd"/>
-      <w:r>
-        <w:rPr>
-          <w:lang w:val="en-CA"/>
-        </w:rPr>
-        <w:t xml:space="preserve"> the buggy version.</w:t>
-      </w:r>
-    </w:p>
-    <w:p>
-      <w:pPr>
-        <w:rPr>
-          <w:lang w:val="en-CA"/>
-        </w:rPr>
-      </w:pPr>
-      <w:r>
-        <w:rPr>
-          <w:lang w:val="en-CA"/>
-        </w:rPr>
-        <w:t>5</w:t>
-      </w:r>
-      <w:r>
-        <w:rPr>
-          <w:lang w:val="en-CA"/>
-        </w:rPr>
-        <w:t xml:space="preserve">) </w:t>
-      </w:r>
-      <w:r>
-        <w:rPr>
-          <w:lang w:val="en-CA"/>
-        </w:rPr>
-        <w:t>Theano</w:t>
-      </w:r>
-      <w:r>
-        <w:rPr>
-          <w:lang w:val="en-CA"/>
-        </w:rPr>
-        <w:t xml:space="preserve"> versions’ compatibility (page 5): </w:t>
-      </w:r>
-      <w:r>
-        <w:rPr>
-          <w:lang w:val="en-CA"/>
-        </w:rPr>
-        <w:t>dependencies</w:t>
-      </w:r>
-      <w:r>
-        <w:rPr>
-          <w:lang w:val="en-CA"/>
-        </w:rPr>
-        <w:t>’</w:t>
-      </w:r>
-      <w:r>
-        <w:rPr>
-          <w:lang w:val="en-CA"/>
-        </w:rPr>
-        <w:t xml:space="preserve"> version for </w:t>
-      </w:r>
-      <w:r>
-        <w:rPr>
-          <w:lang w:val="en-CA"/>
-        </w:rPr>
-        <w:t xml:space="preserve">each </w:t>
-      </w:r>
-      <w:proofErr w:type="spellStart"/>
-      <w:r>
-        <w:rPr>
-          <w:lang w:val="en-CA"/>
-        </w:rPr>
-        <w:t>PyTorch</w:t>
-      </w:r>
-      <w:proofErr w:type="spellEnd"/>
-      <w:r>
-        <w:rPr>
-          <w:lang w:val="en-CA"/>
-        </w:rPr>
-        <w:t xml:space="preserve"> version. The table’s purpose is to know which dependencies are needed to install a buggy version.</w:t>
-      </w:r>
-    </w:p>
-    <w:p>
-      <w:pPr>
-        <w:rPr>
-          <w:lang w:val="en-CA"/>
-        </w:rPr>
-      </w:pPr>
-      <w:r>
-        <w:rPr>
-          <w:lang w:val="en-CA"/>
-        </w:rPr>
-        <w:t xml:space="preserve">6) </w:t>
-      </w:r>
-      <w:proofErr w:type="spellStart"/>
-      <w:r>
-        <w:rPr>
-          <w:lang w:val="en-CA"/>
-        </w:rPr>
-        <w:t>w</w:t>
-      </w:r>
-      <w:r>
-        <w:rPr>
-          <w:lang w:val="en-CA"/>
-        </w:rPr>
-        <w:t>hl</w:t>
-      </w:r>
-      <w:proofErr w:type="spellEnd"/>
-      <w:r>
-        <w:rPr>
-          <w:lang w:val="en-CA"/>
-        </w:rPr>
-        <w:t xml:space="preserve"> packages for each Python version compatible with various </w:t>
-      </w:r>
-      <w:r>
-        <w:rPr>
-          <w:lang w:val="en-CA"/>
-        </w:rPr>
-        <w:t xml:space="preserve">Theano </w:t>
-      </w:r>
-      <w:r>
-        <w:rPr>
-          <w:lang w:val="en-CA"/>
-        </w:rPr>
-        <w:t xml:space="preserve">versions (page 5): </w:t>
-      </w:r>
-      <w:proofErr w:type="spellStart"/>
-      <w:r>
-        <w:rPr>
-          <w:lang w:val="en-CA"/>
-        </w:rPr>
-        <w:t>whl</w:t>
-      </w:r>
-      <w:proofErr w:type="spellEnd"/>
-      <w:r>
-        <w:rPr>
-          <w:lang w:val="en-CA"/>
-        </w:rPr>
-        <w:t xml:space="preserve"> packages are easier for the installation </w:t>
-      </w:r>
-      <w:proofErr w:type="spellStart"/>
-      <w:r>
-        <w:rPr>
-          <w:lang w:val="en-CA"/>
-        </w:rPr>
-        <w:t>ofl</w:t>
-      </w:r>
-      <w:proofErr w:type="spellEnd"/>
-      <w:r>
-        <w:rPr>
-          <w:lang w:val="en-CA"/>
-        </w:rPr>
-        <w:t xml:space="preserve"> the buggy version</w:t>
+        <w:t xml:space="preserve"> packages are easier for the installation of the buggy version</w:t>
       </w:r>
       <w:r>
         <w:rPr>
@@ -4017,25 +3693,172 @@
         <w:rPr>
           <w:lang w:val="en-CA"/>
         </w:rPr>
-        <w:t>4- detect ho</w:t>
-      </w:r>
-      <w:r>
-        <w:rPr>
-          <w:lang w:val="en-CA"/>
-        </w:rPr>
-        <w:t>w many time</w:t>
-      </w:r>
-      <w:r>
-        <w:rPr>
-          <w:lang w:val="en-CA"/>
-        </w:rPr>
-        <w:t>s</w:t>
-      </w:r>
-      <w:r>
-        <w:rPr>
-          <w:lang w:val="en-CA"/>
-        </w:rPr>
-        <w:t xml:space="preserve"> a bugfix is called to determine if the bug is important</w:t>
+        <w:t>5</w:t>
+      </w:r>
+      <w:r>
+        <w:rPr>
+          <w:lang w:val="en-CA"/>
+        </w:rPr>
+        <w:t xml:space="preserve">- </w:t>
+      </w:r>
+      <w:r>
+        <w:rPr>
+          <w:lang w:val="en-CA"/>
+        </w:rPr>
+        <w:t>Call frequency of</w:t>
+      </w:r>
+      <w:r>
+        <w:rPr>
+          <w:lang w:val="en-CA"/>
+        </w:rPr>
+        <w:t xml:space="preserve"> a </w:t>
+      </w:r>
+      <w:r>
+        <w:rPr>
+          <w:lang w:val="en-CA"/>
+        </w:rPr>
+        <w:t>bugfix</w:t>
+      </w:r>
+      <w:r>
+        <w:rPr>
+          <w:lang w:val="en-CA"/>
+        </w:rPr>
+        <w:t xml:space="preserve"> (from week 7)</w:t>
+      </w:r>
+    </w:p>
+    <w:p>
+      <w:pPr>
+        <w:jc w:val="both"/>
+        <w:rPr>
+          <w:lang w:val="en-CA"/>
+        </w:rPr>
+      </w:pPr>
+    </w:p>
+    <w:p>
+      <w:pPr>
+        <w:jc w:val="both"/>
+        <w:rPr>
+          <w:lang w:val="en-CA"/>
+        </w:rPr>
+      </w:pPr>
+    </w:p>
+    <w:p>
+      <w:pPr>
+        <w:pStyle w:val="Titre1"/>
+        <w:rPr>
+          <w:lang w:val="en-CA"/>
+        </w:rPr>
+      </w:pPr>
+      <w:r>
+        <w:rPr>
+          <w:lang w:val="en-CA"/>
+        </w:rPr>
+        <w:lastRenderedPageBreak/>
+        <w:t>5</w:t>
+      </w:r>
+      <w:r>
+        <w:rPr>
+          <w:lang w:val="en-CA"/>
+        </w:rPr>
+        <w:t xml:space="preserve">.1- find a tool that </w:t>
+      </w:r>
+      <w:r>
+        <w:rPr>
+          <w:lang w:val="en-CA"/>
+        </w:rPr>
+        <w:t xml:space="preserve">can achieve it. </w:t>
+      </w:r>
+      <w:r>
+        <w:rPr>
+          <w:lang w:val="en-CA"/>
+        </w:rPr>
+        <w:t>Python seems to have o</w:t>
+      </w:r>
+      <w:r>
+        <w:rPr>
+          <w:lang w:val="en-CA"/>
+        </w:rPr>
+        <w:t xml:space="preserve">ne, but C/C++ not. </w:t>
+      </w:r>
+    </w:p>
+    <w:p>
+      <w:pPr>
+        <w:jc w:val="both"/>
+        <w:rPr>
+          <w:lang w:val="en-CA"/>
+        </w:rPr>
+      </w:pPr>
+    </w:p>
+    <w:p>
+      <w:pPr>
+        <w:jc w:val="both"/>
+        <w:rPr>
+          <w:lang w:val="en-CA"/>
+        </w:rPr>
+      </w:pPr>
+    </w:p>
+    <w:p>
+      <w:pPr>
+        <w:pStyle w:val="Titre1"/>
+        <w:rPr>
+          <w:lang w:val="en-CA"/>
+        </w:rPr>
+      </w:pPr>
+      <w:r>
+        <w:rPr>
+          <w:lang w:val="en-CA"/>
+        </w:rPr>
+        <w:t>5</w:t>
+      </w:r>
+      <w:r>
+        <w:rPr>
+          <w:lang w:val="en-CA"/>
+        </w:rPr>
+        <w:t xml:space="preserve">.2- code the C++ tracer </w:t>
+      </w:r>
+    </w:p>
+    <w:p>
+      <w:pPr>
+        <w:jc w:val="both"/>
+        <w:rPr>
+          <w:lang w:val="en-CA"/>
+        </w:rPr>
+      </w:pPr>
+      <w:bookmarkStart w:id="0" w:name="_GoBack"/>
+      <w:bookmarkEnd w:id="0"/>
+    </w:p>
+    <w:p>
+      <w:pPr>
+        <w:jc w:val="both"/>
+        <w:rPr>
+          <w:lang w:val="en-CA"/>
+        </w:rPr>
+      </w:pPr>
+    </w:p>
+    <w:p>
+      <w:pPr>
+        <w:pStyle w:val="Titre1"/>
+        <w:rPr>
+          <w:lang w:val="en-CA"/>
+        </w:rPr>
+      </w:pPr>
+      <w:r>
+        <w:rPr>
+          <w:lang w:val="en-CA"/>
+        </w:rPr>
+        <w:t>5</w:t>
+      </w:r>
+      <w:r>
+        <w:rPr>
+          <w:lang w:val="en-CA"/>
+        </w:rPr>
+        <w:t xml:space="preserve">.3- </w:t>
+      </w:r>
+      <w:r>
+        <w:rPr>
+          <w:lang w:val="en-CA"/>
+        </w:rPr>
+        <w:t>find an inserter the tracer’s call</w:t>
       </w:r>
       <w:r>
         <w:rPr>
@@ -4071,91 +3894,19 @@
         <w:rPr>
           <w:lang w:val="en-CA"/>
         </w:rPr>
-        <w:t xml:space="preserve">4.1- find a tool that </w:t>
-      </w:r>
-      <w:r>
-        <w:rPr>
-          <w:lang w:val="en-CA"/>
-        </w:rPr>
-        <w:t xml:space="preserve">can achieve it. </w:t>
-      </w:r>
-      <w:r>
-        <w:rPr>
-          <w:lang w:val="en-CA"/>
-        </w:rPr>
-        <w:t>Python seems to have o</w:t>
-      </w:r>
-      <w:r>
-        <w:rPr>
-          <w:lang w:val="en-CA"/>
-        </w:rPr>
-        <w:t xml:space="preserve">ne, but C/C++ not. </w:t>
-      </w:r>
-    </w:p>
-    <w:p>
-      <w:pPr>
-        <w:jc w:val="both"/>
-        <w:rPr>
-          <w:lang w:val="en-CA"/>
-        </w:rPr>
-      </w:pPr>
-    </w:p>
-    <w:p>
-      <w:pPr>
-        <w:jc w:val="both"/>
-        <w:rPr>
-          <w:lang w:val="en-CA"/>
-        </w:rPr>
-      </w:pPr>
-    </w:p>
-    <w:p>
-      <w:pPr>
-        <w:pStyle w:val="Titre1"/>
-        <w:rPr>
-          <w:lang w:val="en-CA"/>
-        </w:rPr>
-      </w:pPr>
-      <w:r>
-        <w:rPr>
-          <w:lang w:val="en-CA"/>
-        </w:rPr>
-        <w:t xml:space="preserve">4.2- code the C++ tracer </w:t>
-      </w:r>
-    </w:p>
-    <w:p>
-      <w:pPr>
-        <w:jc w:val="both"/>
-        <w:rPr>
-          <w:lang w:val="en-CA"/>
-        </w:rPr>
-      </w:pPr>
-    </w:p>
-    <w:p>
-      <w:pPr>
-        <w:jc w:val="both"/>
-        <w:rPr>
-          <w:lang w:val="en-CA"/>
-        </w:rPr>
-      </w:pPr>
-    </w:p>
-    <w:p>
-      <w:pPr>
-        <w:pStyle w:val="Titre1"/>
-        <w:rPr>
-          <w:lang w:val="en-CA"/>
-        </w:rPr>
-      </w:pPr>
-      <w:r>
-        <w:rPr>
-          <w:lang w:val="en-CA"/>
-        </w:rPr>
-        <w:t xml:space="preserve">4.3- </w:t>
-      </w:r>
-      <w:r>
-        <w:rPr>
-          <w:lang w:val="en-CA"/>
-        </w:rPr>
-        <w:t>find an inserter the tracer’s call</w:t>
+        <w:t>5</w:t>
+      </w:r>
+      <w:r>
+        <w:rPr>
+          <w:lang w:val="en-CA"/>
+        </w:rPr>
+        <w:t>.4- implement a python inserter for th</w:t>
+      </w:r>
+      <w:r>
+        <w:rPr>
+          <w:lang w:val="en-CA"/>
+        </w:rPr>
+        <w:t>e tracer’s call</w:t>
       </w:r>
       <w:r>
         <w:rPr>
@@ -4163,56 +3914,373 @@
         </w:rPr>
         <w:t xml:space="preserve"> </w:t>
       </w:r>
-    </w:p>
-    <w:p>
-      <w:pPr>
-        <w:jc w:val="both"/>
-        <w:rPr>
-          <w:lang w:val="en-CA"/>
-        </w:rPr>
-      </w:pPr>
-    </w:p>
-    <w:p>
-      <w:pPr>
-        <w:jc w:val="both"/>
-        <w:rPr>
-          <w:lang w:val="en-CA"/>
-        </w:rPr>
-      </w:pPr>
-    </w:p>
-    <w:p>
-      <w:pPr>
-        <w:pStyle w:val="Titre1"/>
-        <w:rPr>
-          <w:lang w:val="en-CA"/>
-        </w:rPr>
-      </w:pPr>
-      <w:r>
-        <w:rPr>
-          <w:lang w:val="en-CA"/>
-        </w:rPr>
-        <w:t>4.4- implement a python inserter for th</w:t>
-      </w:r>
-      <w:r>
-        <w:rPr>
-          <w:lang w:val="en-CA"/>
-        </w:rPr>
-        <w:t>e tracer’s call</w:t>
-      </w:r>
-      <w:r>
-        <w:rPr>
+      <w:r>
+        <w:rPr>
+          <w:lang w:val="en-CA"/>
+        </w:rPr>
+        <w:t>(weeks 10-12)</w:t>
+      </w:r>
+    </w:p>
+    <w:p>
+      <w:pPr>
+        <w:jc w:val="both"/>
+        <w:rPr>
+          <w:lang w:val="en-CA"/>
+        </w:rPr>
+      </w:pPr>
+    </w:p>
+    <w:p>
+      <w:pPr>
+        <w:jc w:val="both"/>
+        <w:rPr>
+          <w:lang w:val="en-CA"/>
+        </w:rPr>
+      </w:pPr>
+      <w:r>
+        <w:rPr>
+          <w:b/>
+          <w:lang w:val="en-CA"/>
+        </w:rPr>
+        <w:t xml:space="preserve">Document 4: </w:t>
+      </w:r>
+      <w:r>
+        <w:rPr>
+          <w:b/>
+          <w:lang w:val="en-CA"/>
+        </w:rPr>
+        <w:t>ml-framework-bugs\2019-07-22 code insterter</w:t>
+      </w:r>
+      <w:r>
+        <w:rPr>
+          <w:b/>
+          <w:lang w:val="en-CA"/>
+        </w:rPr>
+        <w:t>\python_insert.py</w:t>
+      </w:r>
+    </w:p>
+    <w:p>
+      <w:pPr>
+        <w:autoSpaceDE w:val="0"/>
+        <w:autoSpaceDN w:val="0"/>
+        <w:adjustRightInd w:val="0"/>
+        <w:spacing w:after="0" w:line="240" w:lineRule="auto"/>
+        <w:rPr>
+          <w:rFonts w:ascii="Lucida Console" w:hAnsi="Lucida Console" w:cs="Lucida Console"/>
+          <w:sz w:val="18"/>
+          <w:szCs w:val="18"/>
+          <w:lang w:val="en-CA"/>
+        </w:rPr>
+      </w:pPr>
+    </w:p>
+    <w:p>
+      <w:pPr>
+        <w:autoSpaceDE w:val="0"/>
+        <w:autoSpaceDN w:val="0"/>
+        <w:adjustRightInd w:val="0"/>
+        <w:spacing w:after="0" w:line="240" w:lineRule="auto"/>
+        <w:rPr>
+          <w:rFonts w:ascii="Lucida Console" w:hAnsi="Lucida Console" w:cs="Lucida Console"/>
+          <w:sz w:val="18"/>
+          <w:szCs w:val="18"/>
+          <w:lang w:val="en-CA"/>
+        </w:rPr>
+      </w:pPr>
+      <w:r>
+        <w:rPr>
+          <w:lang w:val="en-CA"/>
+        </w:rPr>
+        <w:t xml:space="preserve">The code in development in </w:t>
+      </w:r>
+      <w:proofErr w:type="spellStart"/>
+      <w:r>
+        <w:rPr>
+          <w:lang w:val="en-CA"/>
+        </w:rPr>
+        <w:t>python_auto_insert</w:t>
+      </w:r>
+      <w:proofErr w:type="spellEnd"/>
+      <w:r>
+        <w:rPr>
+          <w:lang w:val="en-CA"/>
+        </w:rPr>
+        <w:t xml:space="preserve"> shall be integrated in this script.</w:t>
+      </w:r>
+    </w:p>
+    <w:p>
+      <w:pPr>
+        <w:autoSpaceDE w:val="0"/>
+        <w:autoSpaceDN w:val="0"/>
+        <w:adjustRightInd w:val="0"/>
+        <w:spacing w:after="0" w:line="240" w:lineRule="auto"/>
+        <w:rPr>
+          <w:rFonts w:ascii="Lucida Console" w:hAnsi="Lucida Console" w:cs="Lucida Console"/>
+          <w:sz w:val="18"/>
+          <w:szCs w:val="18"/>
+          <w:lang w:val="en-CA"/>
+        </w:rPr>
+      </w:pPr>
+    </w:p>
+    <w:p>
+      <w:pPr>
+        <w:autoSpaceDE w:val="0"/>
+        <w:autoSpaceDN w:val="0"/>
+        <w:adjustRightInd w:val="0"/>
+        <w:spacing w:after="0" w:line="240" w:lineRule="auto"/>
+        <w:rPr>
+          <w:rFonts w:ascii="Lucida Console" w:hAnsi="Lucida Console" w:cs="Lucida Console"/>
+          <w:sz w:val="18"/>
+          <w:szCs w:val="18"/>
+          <w:lang w:val="en-CA"/>
+        </w:rPr>
+      </w:pPr>
+      <w:r>
+        <w:rPr>
+          <w:rFonts w:ascii="Lucida Console" w:hAnsi="Lucida Console" w:cs="Lucida Console"/>
+          <w:sz w:val="18"/>
+          <w:szCs w:val="18"/>
+          <w:lang w:val="en-CA"/>
+        </w:rPr>
+        <w:t xml:space="preserve">Command prompt call: </w:t>
+      </w:r>
+      <w:r>
+        <w:rPr>
+          <w:rFonts w:ascii="Lucida Console" w:hAnsi="Lucida Console" w:cs="Lucida Console"/>
+          <w:sz w:val="18"/>
+          <w:szCs w:val="18"/>
+          <w:lang w:val="en-CA"/>
+        </w:rPr>
+        <w:t>py</w:t>
+      </w:r>
+      <w:r>
+        <w:rPr>
+          <w:rFonts w:ascii="Lucida Console" w:hAnsi="Lucida Console" w:cs="Lucida Console"/>
+          <w:sz w:val="18"/>
+          <w:szCs w:val="18"/>
+          <w:lang w:val="en-CA"/>
+        </w:rPr>
+        <w:t>thon</w:t>
+      </w:r>
+      <w:r>
+        <w:rPr>
+          <w:rFonts w:ascii="Lucida Console" w:hAnsi="Lucida Console" w:cs="Lucida Console"/>
+          <w:sz w:val="18"/>
+          <w:szCs w:val="18"/>
+          <w:lang w:val="en-CA"/>
+        </w:rPr>
+        <w:t xml:space="preserve"> python_inserter.py</w:t>
+      </w:r>
+      <w:r>
+        <w:rPr>
+          <w:rFonts w:ascii="Lucida Console" w:hAnsi="Lucida Console" w:cs="Lucida Console"/>
+          <w:sz w:val="18"/>
+          <w:szCs w:val="18"/>
+          <w:lang w:val="en-CA"/>
+        </w:rPr>
+        <w:t xml:space="preserve"> (</w:t>
+      </w:r>
+      <w:proofErr w:type="spellStart"/>
+      <w:r>
+        <w:rPr>
+          <w:rFonts w:ascii="Lucida Console" w:hAnsi="Lucida Console" w:cs="Lucida Console"/>
+          <w:sz w:val="18"/>
+          <w:szCs w:val="18"/>
+          <w:lang w:val="en-CA"/>
+        </w:rPr>
+        <w:t>commit_sha</w:t>
+      </w:r>
+      <w:proofErr w:type="spellEnd"/>
+      <w:r>
+        <w:rPr>
+          <w:rFonts w:ascii="Lucida Console" w:hAnsi="Lucida Console" w:cs="Lucida Console"/>
+          <w:sz w:val="18"/>
+          <w:szCs w:val="18"/>
+          <w:lang w:val="en-CA"/>
+        </w:rPr>
+        <w:t>)</w:t>
+      </w:r>
+    </w:p>
+    <w:p>
+      <w:pPr>
+        <w:autoSpaceDE w:val="0"/>
+        <w:autoSpaceDN w:val="0"/>
+        <w:adjustRightInd w:val="0"/>
+        <w:spacing w:after="0" w:line="240" w:lineRule="auto"/>
+        <w:rPr>
+          <w:rFonts w:ascii="Lucida Console" w:hAnsi="Lucida Console" w:cs="Lucida Console"/>
+          <w:sz w:val="18"/>
+          <w:szCs w:val="18"/>
+          <w:lang w:val="en-CA"/>
+        </w:rPr>
+      </w:pPr>
+      <w:r>
+        <w:rPr>
+          <w:rFonts w:ascii="Lucida Console" w:hAnsi="Lucida Console" w:cs="Lucida Console"/>
+          <w:sz w:val="18"/>
+          <w:szCs w:val="18"/>
+          <w:lang w:val="en-CA"/>
+        </w:rPr>
+        <w:t xml:space="preserve">Example: </w:t>
+      </w:r>
+      <w:r>
+        <w:rPr>
+          <w:rFonts w:ascii="Lucida Console" w:hAnsi="Lucida Console" w:cs="Lucida Console"/>
+          <w:sz w:val="18"/>
+          <w:szCs w:val="18"/>
+          <w:lang w:val="en-CA"/>
+        </w:rPr>
+        <w:t>py</w:t>
+      </w:r>
+      <w:r>
+        <w:rPr>
+          <w:rFonts w:ascii="Lucida Console" w:hAnsi="Lucida Console" w:cs="Lucida Console"/>
+          <w:sz w:val="18"/>
+          <w:szCs w:val="18"/>
+          <w:lang w:val="en-CA"/>
+        </w:rPr>
+        <w:t>thon</w:t>
+      </w:r>
+      <w:r>
+        <w:rPr>
+          <w:rFonts w:ascii="Lucida Console" w:hAnsi="Lucida Console" w:cs="Lucida Console"/>
+          <w:sz w:val="18"/>
+          <w:szCs w:val="18"/>
+          <w:lang w:val="en-CA"/>
+        </w:rPr>
+        <w:t xml:space="preserve"> python_inserter.py efc3d6b65</w:t>
+      </w:r>
+    </w:p>
+    <w:p>
+      <w:pPr>
+        <w:jc w:val="both"/>
+        <w:rPr>
+          <w:lang w:val="en-CA"/>
+        </w:rPr>
+      </w:pPr>
+    </w:p>
+    <w:p>
+      <w:pPr>
+        <w:jc w:val="both"/>
+        <w:rPr>
+          <w:b/>
+          <w:lang w:val="en-CA"/>
+        </w:rPr>
+      </w:pPr>
+      <w:r>
+        <w:rPr>
+          <w:b/>
+          <w:lang w:val="en-CA"/>
+        </w:rPr>
+        <w:t xml:space="preserve">Document 5: </w:t>
+      </w:r>
+      <w:r>
+        <w:rPr>
+          <w:b/>
+          <w:lang w:val="en-CA"/>
+        </w:rPr>
+        <w:t>ml-framework-bugs\2019-07-22 code insterter</w:t>
+      </w:r>
+      <w:r>
+        <w:rPr>
+          <w:b/>
+          <w:lang w:val="en-CA"/>
+        </w:rPr>
+        <w:t>\python_auto_insert.py</w:t>
+      </w:r>
+    </w:p>
+    <w:p>
+      <w:pPr>
+        <w:jc w:val="both"/>
+        <w:rPr>
+          <w:lang w:val="en-CA"/>
+        </w:rPr>
+      </w:pPr>
+      <w:r>
+        <w:rPr>
+          <w:b/>
+          <w:lang w:val="en-CA"/>
+        </w:rPr>
+        <w:t>This file requires more testing</w:t>
+      </w:r>
+      <w:r>
+        <w:rPr>
+          <w:b/>
+          <w:lang w:val="en-CA"/>
+        </w:rPr>
+        <w:t xml:space="preserve">. </w:t>
+      </w:r>
+      <w:proofErr w:type="spellStart"/>
+      <w:r>
+        <w:rPr>
+          <w:b/>
+          <w:lang w:val="en-CA"/>
+        </w:rPr>
+        <w:t>is_unindented_</w:t>
+      </w:r>
+      <w:proofErr w:type="gramStart"/>
+      <w:r>
+        <w:rPr>
+          <w:b/>
+          <w:lang w:val="en-CA"/>
+        </w:rPr>
+        <w:t>insertable</w:t>
+      </w:r>
+      <w:proofErr w:type="spellEnd"/>
+      <w:r>
+        <w:rPr>
+          <w:b/>
+          <w:lang w:val="en-CA"/>
+        </w:rPr>
+        <w:t>(</w:t>
+      </w:r>
+      <w:proofErr w:type="gramEnd"/>
+      <w:r>
+        <w:rPr>
+          <w:b/>
+          <w:lang w:val="en-CA"/>
+        </w:rPr>
+        <w:t xml:space="preserve">) and </w:t>
+      </w:r>
+      <w:proofErr w:type="spellStart"/>
+      <w:r>
+        <w:rPr>
+          <w:b/>
+          <w:lang w:val="en-CA"/>
+        </w:rPr>
+        <w:t>analyze_python_file</w:t>
+      </w:r>
+      <w:proofErr w:type="spellEnd"/>
+      <w:r>
+        <w:rPr>
+          <w:b/>
+          <w:lang w:val="en-CA"/>
+        </w:rPr>
+        <w:t xml:space="preserve">() methods </w:t>
+      </w:r>
+      <w:r>
+        <w:rPr>
+          <w:lang w:val="en-CA"/>
+        </w:rPr>
+        <w:t xml:space="preserve">are not confirmed that they can cover all cases of insertion. The file </w:t>
+      </w:r>
+      <w:r>
+        <w:rPr>
+          <w:lang w:val="en-CA"/>
+        </w:rPr>
+        <w:t>ml-framework-bugs\2019-07-22 code insterter\test_dataloader.py</w:t>
+      </w:r>
+      <w:r>
+        <w:rPr>
+          <w:b/>
           <w:lang w:val="en-CA"/>
         </w:rPr>
         <w:t xml:space="preserve"> </w:t>
       </w:r>
-    </w:p>
-    <w:p>
-      <w:pPr>
-        <w:jc w:val="both"/>
-        <w:rPr>
-          <w:lang w:val="en-CA"/>
-        </w:rPr>
-      </w:pPr>
+      <w:r>
+        <w:rPr>
+          <w:lang w:val="en-CA"/>
+        </w:rPr>
+        <w:t>presents many cases of indentation that would help in testing.</w:t>
+      </w:r>
     </w:p>
     <w:p>
       <w:pPr>
@@ -4252,22 +4320,13 @@
         <w:rPr>
           <w:lang w:val="en-CA"/>
         </w:rPr>
-        <w:lastRenderedPageBreak/>
         <w:t xml:space="preserve">Machine performance is not </w:t>
       </w:r>
-      <w:proofErr w:type="gramStart"/>
-      <w:r>
-        <w:rPr>
-          <w:lang w:val="en-CA"/>
-        </w:rPr>
-        <w:t>sufficient</w:t>
-      </w:r>
-      <w:proofErr w:type="gramEnd"/>
-      <w:r>
-        <w:rPr>
-          <w:lang w:val="en-CA"/>
-        </w:rPr>
-        <w:t xml:space="preserve"> (speed and ram)</w:t>
+      <w:r>
+        <w:rPr>
+          <w:lang w:val="en-CA"/>
+        </w:rPr>
+        <w:t>enough</w:t>
       </w:r>
     </w:p>
     <w:p>
@@ -4286,7 +4345,19 @@
         <w:rPr>
           <w:lang w:val="en-CA"/>
         </w:rPr>
-        <w:t>Planning problems. Emilio is not always at the lab. New tasks appeared during work, which required more time. A lot of time was spent developing tools to help the project workflow.</w:t>
+        <w:t>Planning problems. Emilio is not always at the lab</w:t>
+      </w:r>
+      <w:r>
+        <w:rPr>
+          <w:lang w:val="en-CA"/>
+        </w:rPr>
+        <w:t>, which makes work harder to coordinate</w:t>
+      </w:r>
+      <w:r>
+        <w:rPr>
+          <w:lang w:val="en-CA"/>
+        </w:rPr>
+        <w:t>. New tasks appeared during work, which required more time. A lot of time was spent developing tools to help the project workflow.</w:t>
       </w:r>
     </w:p>
     <w:p>

</xml_diff>

<commit_message>
pre-final report (added C++ syntax analyzer doc) and tracer.py
</commit_message>
<xml_diff>
--- a/Report S2019 frameworks defects2.docx
+++ b/Report S2019 frameworks defects2.docx
@@ -10,6 +10,7 @@
           <w:lang w:val="en-CA"/>
         </w:rPr>
       </w:pPr>
+      <w:bookmarkStart w:id="0" w:name="_GoBack"/>
       <w:r>
         <w:rPr>
           <w:lang w:val="en-CA"/>
@@ -215,6 +216,7 @@
         <w:t>e tracer’s call</w:t>
       </w:r>
     </w:p>
+    <w:bookmarkEnd w:id="0"/>
     <w:p>
       <w:pPr>
         <w:pStyle w:val="Titre1"/>
@@ -3812,9 +3814,6 @@
     <w:p>
       <w:pPr>
         <w:jc w:val="both"/>
-        <w:rPr>
-          <w:lang w:val="en-CA"/>
-        </w:rPr>
       </w:pPr>
       <w:hyperlink r:id="rId15" w:history="1">
         <w:r>
@@ -3829,11 +3828,27 @@
     <w:p>
       <w:pPr>
         <w:jc w:val="both"/>
-        <w:rPr>
-          <w:lang w:val="en-CA"/>
-        </w:rPr>
       </w:pPr>
       <w:hyperlink r:id="rId16" w:history="1">
+        <w:r>
+          <w:rPr>
+            <w:rStyle w:val="Lienhypertexte"/>
+          </w:rPr>
+          <w:t>https://docs.python.org/2/library/traceback.html</w:t>
+        </w:r>
+      </w:hyperlink>
+      <w:r>
+        <w:t xml:space="preserve"> </w:t>
+      </w:r>
+    </w:p>
+    <w:p>
+      <w:pPr>
+        <w:jc w:val="both"/>
+        <w:rPr>
+          <w:lang w:val="en-CA"/>
+        </w:rPr>
+      </w:pPr>
+      <w:hyperlink r:id="rId17" w:history="1">
         <w:r>
           <w:rPr>
             <w:rStyle w:val="Lienhypertexte"/>
@@ -3877,6 +3892,51 @@
     </w:p>
     <w:p>
       <w:pPr>
+        <w:rPr>
+          <w:lang w:val="en-CA"/>
+        </w:rPr>
+      </w:pPr>
+      <w:r>
+        <w:rPr>
+          <w:lang w:val="en-CA"/>
+        </w:rPr>
+        <w:t xml:space="preserve">Files </w:t>
+      </w:r>
+      <w:r>
+        <w:rPr>
+          <w:lang w:val="en-CA"/>
+        </w:rPr>
+        <w:t>are in</w:t>
+      </w:r>
+      <w:r>
+        <w:rPr>
+          <w:lang w:val="en-CA"/>
+        </w:rPr>
+        <w:t xml:space="preserve"> </w:t>
+      </w:r>
+      <w:r>
+        <w:rPr>
+          <w:b/>
+          <w:lang w:val="en-CA"/>
+        </w:rPr>
+        <w:t>ml-framework-bugs\C Tracer</w:t>
+      </w:r>
+    </w:p>
+    <w:p>
+      <w:pPr>
+        <w:rPr>
+          <w:lang w:val="en-CA"/>
+        </w:rPr>
+      </w:pPr>
+      <w:r>
+        <w:rPr>
+          <w:lang w:val="en-CA"/>
+        </w:rPr>
+        <w:t>The integration of this code may cause compilation problems related to links edition. Emilio has done work regarding this.</w:t>
+      </w:r>
+    </w:p>
+    <w:p>
+      <w:pPr>
         <w:pStyle w:val="Titre1"/>
         <w:rPr>
           <w:lang w:val="en-CA"/>
@@ -3886,16 +3946,185 @@
         <w:rPr>
           <w:lang w:val="en-CA"/>
         </w:rPr>
-        <w:t>5.3- Existing syntax analyzers (week 7-10)</w:t>
-      </w:r>
-    </w:p>
-    <w:p>
-      <w:pPr>
-        <w:jc w:val="both"/>
-        <w:rPr>
-          <w:lang w:val="en-CA"/>
-        </w:rPr>
-      </w:pPr>
+        <w:t xml:space="preserve">5.3- </w:t>
+      </w:r>
+      <w:r>
+        <w:rPr>
+          <w:lang w:val="en-CA"/>
+        </w:rPr>
+        <w:t>C++ s</w:t>
+      </w:r>
+      <w:r>
+        <w:rPr>
+          <w:lang w:val="en-CA"/>
+        </w:rPr>
+        <w:t>yntax analyzers (week 7-10)</w:t>
+      </w:r>
+    </w:p>
+    <w:p>
+      <w:pPr>
+        <w:jc w:val="both"/>
+        <w:rPr>
+          <w:lang w:val="en-CA"/>
+        </w:rPr>
+      </w:pPr>
+    </w:p>
+    <w:p>
+      <w:pPr>
+        <w:jc w:val="both"/>
+        <w:rPr>
+          <w:lang w:val="en-CA"/>
+        </w:rPr>
+      </w:pPr>
+      <w:proofErr w:type="spellStart"/>
+      <w:r>
+        <w:rPr>
+          <w:lang w:val="en-CA"/>
+        </w:rPr>
+        <w:t>CastXML</w:t>
+      </w:r>
+      <w:proofErr w:type="spellEnd"/>
+      <w:r>
+        <w:rPr>
+          <w:lang w:val="en-CA"/>
+        </w:rPr>
+        <w:t xml:space="preserve">: </w:t>
+      </w:r>
+      <w:hyperlink r:id="rId18" w:history="1">
+        <w:r>
+          <w:rPr>
+            <w:rStyle w:val="Lienhypertexte"/>
+            <w:lang w:val="en-CA"/>
+          </w:rPr>
+          <w:t>https://github.com/CastXML/CastXML</w:t>
+        </w:r>
+      </w:hyperlink>
+    </w:p>
+    <w:p>
+      <w:pPr>
+        <w:ind w:left="708"/>
+        <w:jc w:val="both"/>
+        <w:rPr>
+          <w:lang w:val="en-CA"/>
+        </w:rPr>
+      </w:pPr>
+      <w:r>
+        <w:rPr>
+          <w:color w:val="0000FF"/>
+          <w:u w:val="single"/>
+          <w:lang w:val="en-CA"/>
+        </w:rPr>
+        <w:t xml:space="preserve">   </w:t>
+      </w:r>
+      <w:hyperlink r:id="rId19" w:history="1">
+        <w:r>
+          <w:rPr>
+            <w:rStyle w:val="Lienhypertexte"/>
+            <w:lang w:val="en-CA"/>
+          </w:rPr>
+          <w:t>https://github.com/thewtex/CastXMLSuperbuild</w:t>
+        </w:r>
+      </w:hyperlink>
+      <w:r>
+        <w:rPr>
+          <w:lang w:val="en-CA"/>
+        </w:rPr>
+        <w:t xml:space="preserve"> </w:t>
+      </w:r>
+    </w:p>
+    <w:p>
+      <w:pPr>
+        <w:jc w:val="both"/>
+        <w:rPr>
+          <w:lang w:val="en-CA"/>
+        </w:rPr>
+      </w:pPr>
+      <w:r>
+        <w:rPr>
+          <w:lang w:val="en-CA"/>
+        </w:rPr>
+        <w:t xml:space="preserve">GCC-XML: </w:t>
+      </w:r>
+      <w:hyperlink r:id="rId20" w:history="1">
+        <w:r>
+          <w:rPr>
+            <w:color w:val="0000FF"/>
+            <w:u w:val="single"/>
+            <w:lang w:val="en-CA"/>
+          </w:rPr>
+          <w:t>https://github.com/gccxml/gccxml</w:t>
+        </w:r>
+      </w:hyperlink>
+    </w:p>
+    <w:p>
+      <w:pPr>
+        <w:jc w:val="both"/>
+        <w:rPr>
+          <w:lang w:val="en-CA"/>
+        </w:rPr>
+      </w:pPr>
+      <w:proofErr w:type="spellStart"/>
+      <w:r>
+        <w:rPr>
+          <w:lang w:val="en-CA"/>
+        </w:rPr>
+        <w:t>CastXML</w:t>
+      </w:r>
+      <w:proofErr w:type="spellEnd"/>
+      <w:r>
+        <w:rPr>
+          <w:lang w:val="en-CA"/>
+        </w:rPr>
+        <w:t xml:space="preserve"> Is the maintained version of GCC-XML. Using the </w:t>
+      </w:r>
+      <w:proofErr w:type="spellStart"/>
+      <w:r>
+        <w:rPr>
+          <w:lang w:val="en-CA"/>
+        </w:rPr>
+        <w:t>Superbuild</w:t>
+      </w:r>
+      <w:proofErr w:type="spellEnd"/>
+      <w:r>
+        <w:rPr>
+          <w:lang w:val="en-CA"/>
+        </w:rPr>
+        <w:t xml:space="preserve"> is much simpler. If you wish to build from source, you will need to install Clang and LLVM … You might want to read these guides to build them:</w:t>
+      </w:r>
+    </w:p>
+    <w:p>
+      <w:pPr>
+        <w:jc w:val="both"/>
+        <w:rPr>
+          <w:lang w:val="en-CA"/>
+        </w:rPr>
+      </w:pPr>
+      <w:hyperlink r:id="rId21" w:history="1">
+        <w:r>
+          <w:rPr>
+            <w:rStyle w:val="Lienhypertexte"/>
+            <w:lang w:val="en-CA"/>
+          </w:rPr>
+          <w:t>http://clang.llvm.org/get_started.html</w:t>
+        </w:r>
+      </w:hyperlink>
+    </w:p>
+    <w:p>
+      <w:pPr>
+        <w:jc w:val="both"/>
+        <w:rPr>
+          <w:lang w:val="en-CA"/>
+        </w:rPr>
+      </w:pPr>
+      <w:hyperlink r:id="rId22" w:history="1">
+        <w:r>
+          <w:rPr>
+            <w:rStyle w:val="Lienhypertexte"/>
+            <w:lang w:val="en-CA"/>
+          </w:rPr>
+          <w:t>https://www.llvm.org/docs/CMake.html</w:t>
+        </w:r>
+      </w:hyperlink>
     </w:p>
     <w:p>
       <w:pPr>
@@ -3964,8 +4193,6 @@
         </w:rPr>
         <w:t>8</w:t>
       </w:r>
-      <w:bookmarkStart w:id="0" w:name="_GoBack"/>
-      <w:bookmarkEnd w:id="0"/>
       <w:r>
         <w:rPr>
           <w:lang w:val="en-CA"/>

</xml_diff>